<commit_message>
faut le dire ça
</commit_message>
<xml_diff>
--- a/lib mixte.docx
+++ b/lib mixte.docx
@@ -117,13 +117,7 @@
         <w:rPr>
           <w:lang w:val="en-GB"/>
         </w:rPr>
-        <w:t>coord_</w:t>
-      </w:r>
-      <w:r>
-        <w:rPr>
-          <w:lang w:val="en-GB"/>
-        </w:rPr>
-        <w:t>y</w:t>
+        <w:t>coord_y</w:t>
       </w:r>
       <w:proofErr w:type="spellEnd"/>
       <w:r>
@@ -157,13 +151,7 @@
         <w:rPr>
           <w:lang w:val="en-GB"/>
         </w:rPr>
-        <w:t>screen</w:t>
-      </w:r>
-      <w:r>
-        <w:rPr>
-          <w:lang w:val="en-GB"/>
-        </w:rPr>
-        <w:t>.drawPixel</w:t>
+        <w:t>screen.drawPixel</w:t>
       </w:r>
       <w:proofErr w:type="spellEnd"/>
       <w:proofErr w:type="gramEnd"/>
@@ -243,62 +231,61 @@
       </w:r>
     </w:p>
     <w:p>
-      <w:proofErr w:type="spellStart"/>
-      <w:proofErr w:type="gramStart"/>
-      <w:r>
-        <w:t>void</w:t>
-      </w:r>
-      <w:proofErr w:type="spellEnd"/>
-      <w:proofErr w:type="gramEnd"/>
-      <w:r>
-        <w:t xml:space="preserve"> </w:t>
+      <w:pPr>
+        <w:rPr>
+          <w:lang w:val="en-GB"/>
+        </w:rPr>
+      </w:pPr>
+      <w:r>
+        <w:rPr>
+          <w:lang w:val="en-GB"/>
+        </w:rPr>
+        <w:t xml:space="preserve">void </w:t>
       </w:r>
       <w:hyperlink r:id="rId5" w:history="1">
         <w:proofErr w:type="spellStart"/>
         <w:r>
           <w:rPr>
             <w:rStyle w:val="Lienhypertexte"/>
+            <w:lang w:val="en-GB"/>
           </w:rPr>
           <w:t>al_draw_pixel</w:t>
         </w:r>
         <w:proofErr w:type="spellEnd"/>
       </w:hyperlink>
       <w:r>
-        <w:t>(</w:t>
-      </w:r>
-      <w:proofErr w:type="spellStart"/>
-      <w:r>
-        <w:t>float</w:t>
-      </w:r>
-      <w:proofErr w:type="spellEnd"/>
-      <w:r>
-        <w:t xml:space="preserve"> x, </w:t>
-      </w:r>
-      <w:proofErr w:type="spellStart"/>
-      <w:r>
-        <w:t>float</w:t>
-      </w:r>
-      <w:proofErr w:type="spellEnd"/>
-      <w:r>
-        <w:t xml:space="preserve"> y, </w:t>
+        <w:rPr>
+          <w:lang w:val="en-GB"/>
+        </w:rPr>
+        <w:t xml:space="preserve">(float x, float y, </w:t>
       </w:r>
       <w:hyperlink r:id="rId6" w:history="1">
         <w:r>
           <w:rPr>
             <w:rStyle w:val="Lienhypertexte"/>
+            <w:lang w:val="en-GB"/>
           </w:rPr>
           <w:t>ALLEGRO_COLOR</w:t>
         </w:r>
       </w:hyperlink>
       <w:r>
-        <w:t xml:space="preserve"> </w:t>
-      </w:r>
-      <w:proofErr w:type="spellStart"/>
-      <w:r>
+        <w:rPr>
+          <w:lang w:val="en-GB"/>
+        </w:rPr>
+        <w:t xml:space="preserve"> </w:t>
+      </w:r>
+      <w:proofErr w:type="spellStart"/>
+      <w:r>
+        <w:rPr>
+          <w:lang w:val="en-GB"/>
+        </w:rPr>
         <w:t>color</w:t>
       </w:r>
       <w:proofErr w:type="spellEnd"/>
       <w:r>
+        <w:rPr>
+          <w:lang w:val="en-GB"/>
+        </w:rPr>
         <w:t>)</w:t>
       </w:r>
     </w:p>
@@ -404,13 +391,7 @@
         <w:rPr>
           <w:lang w:val="en-GB"/>
         </w:rPr>
-        <w:t>,</w:t>
-      </w:r>
-      <w:r>
-        <w:rPr>
-          <w:lang w:val="en-GB"/>
-        </w:rPr>
-        <w:t xml:space="preserve"> </w:t>
+        <w:t xml:space="preserve">, </w:t>
       </w:r>
       <w:proofErr w:type="spellStart"/>
       <w:r>
@@ -1635,13 +1616,7 @@
         <w:rPr>
           <w:lang w:val="en-GB"/>
         </w:rPr>
-        <w:t xml:space="preserve"> coord_y3, COLOR);</w:t>
-      </w:r>
-      <w:r>
-        <w:rPr>
-          <w:lang w:val="en-GB"/>
-        </w:rPr>
-        <w:t xml:space="preserve"> </w:t>
+        <w:t xml:space="preserve"> coord_y3, COLOR); </w:t>
       </w:r>
     </w:p>
     <w:p>
@@ -1806,13 +1781,7 @@
           <w:lang w:val="en-GB"/>
         </w:rPr>
         <w:lastRenderedPageBreak/>
-        <w:t>screen</w:t>
-      </w:r>
-      <w:r>
-        <w:rPr>
-          <w:lang w:val="en-GB"/>
-        </w:rPr>
-        <w:t>.fillTriangle</w:t>
+        <w:t>screen.fillTriangle</w:t>
       </w:r>
       <w:proofErr w:type="spellEnd"/>
       <w:proofErr w:type="gramEnd"/>
@@ -1876,71 +1845,35 @@
         <w:rPr>
           <w:lang w:val="en-GB"/>
         </w:rPr>
-        <w:t xml:space="preserve"> coord_y2</w:t>
-      </w:r>
-      <w:r>
-        <w:rPr>
-          <w:lang w:val="en-GB"/>
-        </w:rPr>
-        <w:t xml:space="preserve">, </w:t>
-      </w:r>
-      <w:proofErr w:type="spellStart"/>
-      <w:r>
-        <w:rPr>
-          <w:lang w:val="en-GB"/>
-        </w:rPr>
-        <w:t>size_t</w:t>
-      </w:r>
-      <w:proofErr w:type="spellEnd"/>
-      <w:r>
-        <w:rPr>
-          <w:lang w:val="en-GB"/>
-        </w:rPr>
-        <w:t xml:space="preserve"> coord_x</w:t>
-      </w:r>
-      <w:r>
-        <w:rPr>
-          <w:lang w:val="en-GB"/>
-        </w:rPr>
-        <w:t>3</w:t>
-      </w:r>
-      <w:r>
-        <w:rPr>
-          <w:lang w:val="en-GB"/>
-        </w:rPr>
-        <w:t xml:space="preserve">, </w:t>
-      </w:r>
-      <w:proofErr w:type="spellStart"/>
-      <w:r>
-        <w:rPr>
-          <w:lang w:val="en-GB"/>
-        </w:rPr>
-        <w:t>size_t</w:t>
-      </w:r>
-      <w:proofErr w:type="spellEnd"/>
-      <w:r>
-        <w:rPr>
-          <w:lang w:val="en-GB"/>
-        </w:rPr>
-        <w:t xml:space="preserve"> coord_y</w:t>
-      </w:r>
-      <w:r>
-        <w:rPr>
-          <w:lang w:val="en-GB"/>
-        </w:rPr>
-        <w:t>3</w:t>
-      </w:r>
-      <w:r>
-        <w:rPr>
-          <w:lang w:val="en-GB"/>
-        </w:rPr>
-        <w:t>, COLOR);</w:t>
-      </w:r>
-      <w:r>
-        <w:rPr>
-          <w:lang w:val="en-GB"/>
-        </w:rPr>
-        <w:t xml:space="preserve"> </w:t>
+        <w:t xml:space="preserve"> coord_y2, </w:t>
+      </w:r>
+      <w:proofErr w:type="spellStart"/>
+      <w:r>
+        <w:rPr>
+          <w:lang w:val="en-GB"/>
+        </w:rPr>
+        <w:t>size_t</w:t>
+      </w:r>
+      <w:proofErr w:type="spellEnd"/>
+      <w:r>
+        <w:rPr>
+          <w:lang w:val="en-GB"/>
+        </w:rPr>
+        <w:t xml:space="preserve"> coord_x3, </w:t>
+      </w:r>
+      <w:proofErr w:type="spellStart"/>
+      <w:r>
+        <w:rPr>
+          <w:lang w:val="en-GB"/>
+        </w:rPr>
+        <w:t>size_t</w:t>
+      </w:r>
+      <w:proofErr w:type="spellEnd"/>
+      <w:r>
+        <w:rPr>
+          <w:lang w:val="en-GB"/>
+        </w:rPr>
+        <w:t xml:space="preserve"> coord_y3, COLOR); </w:t>
       </w:r>
     </w:p>
     <w:p>
@@ -2288,13 +2221,7 @@
         <w:rPr>
           <w:lang w:val="en-GB"/>
         </w:rPr>
-        <w:t xml:space="preserve"> char c,</w:t>
-      </w:r>
-      <w:r>
-        <w:rPr>
-          <w:lang w:val="en-GB"/>
-        </w:rPr>
-        <w:t xml:space="preserve"> </w:t>
+        <w:t xml:space="preserve"> char c, </w:t>
       </w:r>
       <w:proofErr w:type="spellStart"/>
       <w:r>
@@ -2334,13 +2261,7 @@
         <w:rPr>
           <w:lang w:val="en-GB"/>
         </w:rPr>
-        <w:t>COLOR</w:t>
-      </w:r>
-      <w:r>
-        <w:rPr>
-          <w:lang w:val="en-GB"/>
-        </w:rPr>
-        <w:t>)</w:t>
+        <w:t>COLOR)</w:t>
       </w:r>
     </w:p>
     <w:p>
@@ -2511,6 +2432,8 @@
         </w:rPr>
         <w:t>);</w:t>
       </w:r>
+      <w:bookmarkStart w:id="0" w:name="_GoBack"/>
+      <w:bookmarkEnd w:id="0"/>
     </w:p>
     <w:p>
       <w:pPr>
@@ -2539,32 +2462,18 @@
         </w:rPr>
         <w:t>(</w:t>
       </w:r>
-      <w:proofErr w:type="spellStart"/>
       <w:proofErr w:type="gramEnd"/>
       <w:r>
         <w:rPr>
           <w:lang w:val="en-GB"/>
         </w:rPr>
-        <w:t>const</w:t>
-      </w:r>
-      <w:proofErr w:type="spellEnd"/>
-      <w:r>
-        <w:rPr>
-          <w:lang w:val="en-GB"/>
-        </w:rPr>
-        <w:t xml:space="preserve"> ALLEGRO_FONT *</w:t>
-      </w:r>
-      <w:r>
-        <w:rPr>
-          <w:lang w:val="en-GB"/>
-        </w:rPr>
-        <w:t>(font a determiner)</w:t>
-      </w:r>
-      <w:r>
-        <w:rPr>
-          <w:lang w:val="en-GB"/>
-        </w:rPr>
-        <w:t xml:space="preserve">, ALLEGRO_COLOR </w:t>
+        <w:t>font a determiner)</w:t>
+      </w:r>
+      <w:r>
+        <w:rPr>
+          <w:lang w:val="en-GB"/>
+        </w:rPr>
+        <w:t xml:space="preserve">, </w:t>
       </w:r>
       <w:r>
         <w:rPr>
@@ -2576,7 +2485,7 @@
         <w:rPr>
           <w:lang w:val="en-GB"/>
         </w:rPr>
-        <w:t xml:space="preserve">, float x, float y, </w:t>
+        <w:t xml:space="preserve">, x, y, </w:t>
       </w:r>
       <w:r>
         <w:rPr>
@@ -2600,21 +2509,13 @@
         <w:rPr>
           <w:lang w:val="en-GB"/>
         </w:rPr>
-        <w:t xml:space="preserve">char </w:t>
-      </w:r>
-      <w:proofErr w:type="spellStart"/>
-      <w:r>
-        <w:rPr>
-          <w:lang w:val="en-GB"/>
-        </w:rPr>
-        <w:t>const</w:t>
-      </w:r>
-      <w:proofErr w:type="spellEnd"/>
-      <w:r>
-        <w:rPr>
-          <w:lang w:val="en-GB"/>
-        </w:rPr>
-        <w:t xml:space="preserve"> *text)</w:t>
+        <w:t>*c</w:t>
+      </w:r>
+      <w:r>
+        <w:rPr>
+          <w:lang w:val="en-GB"/>
+        </w:rPr>
+        <w:t>)</w:t>
       </w:r>
     </w:p>
     <w:p>
@@ -2635,27 +2536,128 @@
           <w:lang w:val="en-GB"/>
         </w:rPr>
       </w:pPr>
-      <w:proofErr w:type="spellStart"/>
-      <w:r>
-        <w:rPr>
-          <w:lang w:val="en-GB"/>
-        </w:rPr>
-        <w:t>display.drawBitmap</w:t>
-      </w:r>
-      <w:proofErr w:type="spellEnd"/>
-      <w:r>
-        <w:rPr>
-          <w:lang w:val="en-GB"/>
-        </w:rPr>
-        <w:t>(i</w:t>
-      </w:r>
-      <w:bookmarkStart w:id="0" w:name="_GoBack"/>
-      <w:bookmarkEnd w:id="0"/>
-      <w:r>
-        <w:rPr>
-          <w:lang w:val="en-GB"/>
-        </w:rPr>
-        <w:t>cons[f][XPOS], icons[f][YPOS], bitmap, w, h, WHITE);</w:t>
+      <w:r>
+        <w:rPr>
+          <w:lang w:val="en-GB"/>
+        </w:rPr>
+        <w:t xml:space="preserve">void </w:t>
+      </w:r>
+      <w:proofErr w:type="spellStart"/>
+      <w:r>
+        <w:rPr>
+          <w:lang w:val="en-GB"/>
+        </w:rPr>
+        <w:t>drawBitmap</w:t>
+      </w:r>
+      <w:proofErr w:type="spellEnd"/>
+      <w:r>
+        <w:rPr>
+          <w:lang w:val="en-GB"/>
+        </w:rPr>
+        <w:t>(icons[f][XPOS], icons[f][YPOS], bitmap, w, h, WHITE);</w:t>
+      </w:r>
+    </w:p>
+    <w:p>
+      <w:proofErr w:type="spellStart"/>
+      <w:proofErr w:type="gramStart"/>
+      <w:r>
+        <w:t>screen.drawBitmap</w:t>
+      </w:r>
+      <w:proofErr w:type="spellEnd"/>
+      <w:proofErr w:type="gramEnd"/>
+      <w:r>
+        <w:t>(int16_t x, int16_t y, uint8_t *bitmap, int16_t w, i</w:t>
+      </w:r>
+      <w:r>
+        <w:tab/>
+        <w:t xml:space="preserve">nt16_t h, uint16_t </w:t>
+      </w:r>
+      <w:proofErr w:type="spellStart"/>
+      <w:r>
+        <w:t>color</w:t>
+      </w:r>
+      <w:proofErr w:type="spellEnd"/>
+      <w:r>
+        <w:t>),</w:t>
+      </w:r>
+    </w:p>
+    <w:p>
+      <w:pPr>
+        <w:rPr>
+          <w:lang w:val="en-GB"/>
+        </w:rPr>
+      </w:pPr>
+      <w:r>
+        <w:rPr>
+          <w:lang w:val="en-GB"/>
+        </w:rPr>
+        <w:t xml:space="preserve">void </w:t>
+      </w:r>
+      <w:proofErr w:type="spellStart"/>
+      <w:r>
+        <w:rPr>
+          <w:lang w:val="en-GB"/>
+        </w:rPr>
+        <w:t>al_draw_</w:t>
+      </w:r>
+      <w:proofErr w:type="gramStart"/>
+      <w:r>
+        <w:rPr>
+          <w:lang w:val="en-GB"/>
+        </w:rPr>
+        <w:t>bitmap</w:t>
+      </w:r>
+      <w:proofErr w:type="spellEnd"/>
+      <w:r>
+        <w:rPr>
+          <w:lang w:val="en-GB"/>
+        </w:rPr>
+        <w:t>(</w:t>
+      </w:r>
+      <w:proofErr w:type="gramEnd"/>
+      <w:r>
+        <w:rPr>
+          <w:lang w:val="en-GB"/>
+        </w:rPr>
+        <w:t xml:space="preserve">ALLEGRO_BITMAP *bitmap, </w:t>
+      </w:r>
+      <w:r>
+        <w:rPr>
+          <w:lang w:val="en-GB"/>
+        </w:rPr>
+        <w:t>x</w:t>
+      </w:r>
+      <w:r>
+        <w:rPr>
+          <w:lang w:val="en-GB"/>
+        </w:rPr>
+        <w:t xml:space="preserve">, float </w:t>
+      </w:r>
+      <w:proofErr w:type="spellStart"/>
+      <w:r>
+        <w:rPr>
+          <w:lang w:val="en-GB"/>
+        </w:rPr>
+        <w:t>dy</w:t>
+      </w:r>
+      <w:proofErr w:type="spellEnd"/>
+      <w:r>
+        <w:rPr>
+          <w:lang w:val="en-GB"/>
+        </w:rPr>
+        <w:t xml:space="preserve">, </w:t>
+      </w:r>
+      <w:r>
+        <w:rPr>
+          <w:lang w:val="en-GB"/>
+        </w:rPr>
+        <w:t>0</w:t>
+      </w:r>
+      <w:r>
+        <w:rPr>
+          <w:lang w:val="en-GB"/>
+        </w:rPr>
+        <w:t>)</w:t>
       </w:r>
     </w:p>
     <w:sectPr>

</xml_diff>

<commit_message>
doc sauver grace a francois
</commit_message>
<xml_diff>
--- a/lib mixte.docx
+++ b/lib mixte.docx
@@ -55,7 +55,6 @@
         <w:t xml:space="preserve">void </w:t>
       </w:r>
       <w:proofErr w:type="spellStart"/>
-      <w:proofErr w:type="gramStart"/>
       <w:r>
         <w:rPr>
           <w:lang w:val="en-GB"/>
@@ -70,7 +69,6 @@
         <w:t>(</w:t>
       </w:r>
       <w:proofErr w:type="spellStart"/>
-      <w:proofErr w:type="gramEnd"/>
       <w:r>
         <w:rPr>
           <w:lang w:val="en-GB"/>
@@ -146,7 +144,6 @@
         </w:rPr>
       </w:pPr>
       <w:proofErr w:type="spellStart"/>
-      <w:proofErr w:type="gramStart"/>
       <w:r>
         <w:rPr>
           <w:lang w:val="en-GB"/>
@@ -154,7 +151,6 @@
         <w:t>screen.drawPixel</w:t>
       </w:r>
       <w:proofErr w:type="spellEnd"/>
-      <w:proofErr w:type="gramEnd"/>
       <w:r>
         <w:rPr>
           <w:lang w:val="en-GB"/>
@@ -242,51 +238,89 @@
         </w:rPr>
         <w:t xml:space="preserve">void </w:t>
       </w:r>
-      <w:hyperlink r:id="rId5" w:history="1">
-        <w:proofErr w:type="spellStart"/>
-        <w:r>
-          <w:rPr>
-            <w:rStyle w:val="Lienhypertexte"/>
-            <w:lang w:val="en-GB"/>
-          </w:rPr>
-          <w:t>al_draw_pixel</w:t>
-        </w:r>
-        <w:proofErr w:type="spellEnd"/>
-      </w:hyperlink>
+      <w:r>
+        <w:fldChar w:fldCharType="begin"/>
+      </w:r>
+      <w:r>
+        <w:rPr>
+          <w:lang w:val="en-GB"/>
+        </w:rPr>
+        <w:instrText xml:space="preserve"> HYPERLINK "https://www.allegro.cc/manual/al_draw_pixel" </w:instrText>
+      </w:r>
+      <w:r>
+        <w:fldChar w:fldCharType="separate"/>
+      </w:r>
+      <w:proofErr w:type="spellStart"/>
+      <w:r>
+        <w:rPr>
+          <w:rStyle w:val="Lienhypertexte"/>
+          <w:lang w:val="en-GB"/>
+        </w:rPr>
+        <w:t>al_draw_pixel</w:t>
+      </w:r>
+      <w:proofErr w:type="spellEnd"/>
+      <w:r>
+        <w:rPr>
+          <w:rStyle w:val="Lienhypertexte"/>
+          <w:lang w:val="en-GB"/>
+        </w:rPr>
+        <w:fldChar w:fldCharType="end"/>
+      </w:r>
       <w:r>
         <w:rPr>
           <w:lang w:val="en-GB"/>
         </w:rPr>
         <w:t xml:space="preserve">(float x, float y, </w:t>
       </w:r>
-      <w:hyperlink r:id="rId6" w:history="1">
-        <w:r>
-          <w:rPr>
-            <w:rStyle w:val="Lienhypertexte"/>
-            <w:lang w:val="en-GB"/>
-          </w:rPr>
-          <w:t>ALLEGRO_COLOR</w:t>
-        </w:r>
-      </w:hyperlink>
-      <w:r>
-        <w:rPr>
-          <w:lang w:val="en-GB"/>
-        </w:rPr>
-        <w:t xml:space="preserve"> </w:t>
-      </w:r>
-      <w:proofErr w:type="spellStart"/>
-      <w:r>
-        <w:rPr>
-          <w:lang w:val="en-GB"/>
-        </w:rPr>
-        <w:t>color</w:t>
-      </w:r>
-      <w:proofErr w:type="spellEnd"/>
+      <w:r>
+        <w:fldChar w:fldCharType="begin"/>
+      </w:r>
+      <w:r>
+        <w:rPr>
+          <w:lang w:val="en-GB"/>
+        </w:rPr>
+        <w:instrText xml:space="preserve"> HYPERLINK "https://www.allegro.cc/manual/ALLEGRO_COLOR" </w:instrText>
+      </w:r>
+      <w:r>
+        <w:fldChar w:fldCharType="separate"/>
+      </w:r>
+      <w:r>
+        <w:rPr>
+          <w:rStyle w:val="Lienhypertexte"/>
+          <w:lang w:val="en-GB"/>
+        </w:rPr>
+        <w:t>ALLEGRO_COLOR</w:t>
+      </w:r>
+      <w:r>
+        <w:rPr>
+          <w:rStyle w:val="Lienhypertexte"/>
+          <w:lang w:val="en-GB"/>
+        </w:rPr>
+        <w:fldChar w:fldCharType="end"/>
+      </w:r>
+      <w:r>
+        <w:rPr>
+          <w:lang w:val="en-GB"/>
+        </w:rPr>
+        <w:t xml:space="preserve"> </w:t>
+      </w:r>
+      <w:r>
+        <w:rPr>
+          <w:lang w:val="en-GB"/>
+        </w:rPr>
+        <w:t>COLOR</w:t>
+      </w:r>
       <w:r>
         <w:rPr>
           <w:lang w:val="en-GB"/>
         </w:rPr>
         <w:t>)</w:t>
+      </w:r>
+      <w:r>
+        <w:rPr>
+          <w:lang w:val="en-GB"/>
+        </w:rPr>
+        <w:t>;</w:t>
       </w:r>
     </w:p>
     <w:p>
@@ -314,7 +348,6 @@
         <w:t xml:space="preserve">void </w:t>
       </w:r>
       <w:proofErr w:type="spellStart"/>
-      <w:proofErr w:type="gramStart"/>
       <w:r>
         <w:rPr>
           <w:lang w:val="en-GB"/>
@@ -329,7 +362,6 @@
         <w:t>(</w:t>
       </w:r>
       <w:proofErr w:type="spellStart"/>
-      <w:proofErr w:type="gramEnd"/>
       <w:r>
         <w:rPr>
           <w:lang w:val="en-GB"/>
@@ -477,7 +509,6 @@
         </w:rPr>
       </w:pPr>
       <w:proofErr w:type="spellStart"/>
-      <w:proofErr w:type="gramStart"/>
       <w:r>
         <w:rPr>
           <w:lang w:val="en-GB"/>
@@ -491,7 +522,6 @@
         <w:t>.drawLine</w:t>
       </w:r>
       <w:proofErr w:type="spellEnd"/>
-      <w:proofErr w:type="gramEnd"/>
       <w:r>
         <w:rPr>
           <w:lang w:val="en-GB"/>
@@ -640,25 +670,83 @@
       </w:r>
     </w:p>
     <w:p>
-      <w:r>
-        <w:t xml:space="preserve">Refaire à partir de </w:t>
-      </w:r>
-      <w:proofErr w:type="spellStart"/>
-      <w:r>
-        <w:t>d</w:t>
-      </w:r>
-      <w:r>
-        <w:t>rawPi</w:t>
-      </w:r>
-      <w:r>
-        <w:t>x</w:t>
-      </w:r>
-      <w:r>
-        <w:t>el</w:t>
-      </w:r>
-      <w:proofErr w:type="spellEnd"/>
-    </w:p>
-    <w:p/>
+      <w:pPr>
+        <w:rPr>
+          <w:lang w:val="en-GB"/>
+        </w:rPr>
+      </w:pPr>
+      <w:r>
+        <w:rPr>
+          <w:lang w:val="en-GB"/>
+        </w:rPr>
+        <w:t xml:space="preserve">void </w:t>
+      </w:r>
+      <w:proofErr w:type="spellStart"/>
+      <w:r>
+        <w:rPr>
+          <w:lang w:val="en-GB"/>
+        </w:rPr>
+        <w:t>al_draw_line</w:t>
+      </w:r>
+      <w:proofErr w:type="spellEnd"/>
+      <w:r>
+        <w:rPr>
+          <w:lang w:val="en-GB"/>
+        </w:rPr>
+        <w:t>(float x1, float y1, float x2, float y2,</w:t>
+      </w:r>
+      <w:r>
+        <w:rPr>
+          <w:lang w:val="en-GB"/>
+        </w:rPr>
+        <w:t xml:space="preserve"> </w:t>
+      </w:r>
+      <w:r>
+        <w:rPr>
+          <w:lang w:val="en-GB"/>
+        </w:rPr>
+        <w:t xml:space="preserve">ALLEGRO_COLOR </w:t>
+      </w:r>
+      <w:proofErr w:type="spellStart"/>
+      <w:r>
+        <w:rPr>
+          <w:lang w:val="en-GB"/>
+        </w:rPr>
+        <w:t>color</w:t>
+      </w:r>
+      <w:proofErr w:type="spellEnd"/>
+      <w:r>
+        <w:rPr>
+          <w:lang w:val="en-GB"/>
+        </w:rPr>
+        <w:t>, float thickness</w:t>
+      </w:r>
+      <w:r>
+        <w:rPr>
+          <w:lang w:val="en-GB"/>
+        </w:rPr>
+        <w:t xml:space="preserve"> = 1</w:t>
+      </w:r>
+      <w:r>
+        <w:rPr>
+          <w:lang w:val="en-GB"/>
+        </w:rPr>
+        <w:t>)</w:t>
+      </w:r>
+      <w:r>
+        <w:rPr>
+          <w:lang w:val="en-GB"/>
+        </w:rPr>
+        <w:t>;</w:t>
+      </w:r>
+    </w:p>
+    <w:p>
+      <w:pPr>
+        <w:rPr>
+          <w:lang w:val="en-GB"/>
+        </w:rPr>
+      </w:pPr>
+    </w:p>
     <w:p>
       <w:pPr>
         <w:pStyle w:val="Paragraphedeliste"/>
@@ -677,7 +765,6 @@
         <w:t xml:space="preserve">void </w:t>
       </w:r>
       <w:proofErr w:type="spellStart"/>
-      <w:proofErr w:type="gramStart"/>
       <w:r>
         <w:rPr>
           <w:lang w:val="en-GB"/>
@@ -692,32 +779,27 @@
         <w:t>(</w:t>
       </w:r>
       <w:proofErr w:type="spellStart"/>
-      <w:proofErr w:type="gramEnd"/>
-      <w:r>
-        <w:rPr>
-          <w:lang w:val="en-GB"/>
-        </w:rPr>
-        <w:t>size_t</w:t>
-      </w:r>
-      <w:proofErr w:type="spellEnd"/>
-      <w:r>
-        <w:rPr>
-          <w:lang w:val="en-GB"/>
-        </w:rPr>
-        <w:t xml:space="preserve"> </w:t>
-      </w:r>
+      <w:r>
+        <w:rPr>
+          <w:lang w:val="en-GB"/>
+        </w:rPr>
+        <w:t>size_t</w:t>
+      </w:r>
+      <w:proofErr w:type="spellEnd"/>
+      <w:r>
+        <w:rPr>
+          <w:lang w:val="en-GB"/>
+        </w:rPr>
+        <w:t xml:space="preserve"> </w:t>
+      </w:r>
+      <w:proofErr w:type="spellStart"/>
       <w:r>
         <w:rPr>
           <w:lang w:val="en-GB"/>
         </w:rPr>
         <w:t>coord_x</w:t>
       </w:r>
-      <w:r>
-        <w:rPr>
-          <w:lang w:val="en-GB"/>
-        </w:rPr>
-        <w:t>1</w:t>
-      </w:r>
+      <w:proofErr w:type="spellEnd"/>
       <w:r>
         <w:rPr>
           <w:lang w:val="en-GB"/>
@@ -738,18 +820,14 @@
         </w:rPr>
         <w:t xml:space="preserve"> </w:t>
       </w:r>
+      <w:proofErr w:type="spellStart"/>
       <w:r>
         <w:rPr>
           <w:lang w:val="en-GB"/>
         </w:rPr>
         <w:t>coord_y</w:t>
       </w:r>
-      <w:r>
-        <w:rPr>
-          <w:lang w:val="en-GB"/>
-        </w:rPr>
-        <w:t>1</w:t>
-      </w:r>
+      <w:proofErr w:type="spellEnd"/>
       <w:r>
         <w:rPr>
           <w:lang w:val="en-GB"/>
@@ -768,20 +846,101 @@
         <w:rPr>
           <w:lang w:val="en-GB"/>
         </w:rPr>
-        <w:t xml:space="preserve"> </w:t>
-      </w:r>
+        <w:t xml:space="preserve"> w</w:t>
+      </w:r>
+      <w:r>
+        <w:rPr>
+          <w:lang w:val="en-GB"/>
+        </w:rPr>
+        <w:t xml:space="preserve">, </w:t>
+      </w:r>
+      <w:proofErr w:type="spellStart"/>
+      <w:r>
+        <w:rPr>
+          <w:lang w:val="en-GB"/>
+        </w:rPr>
+        <w:t>size_t</w:t>
+      </w:r>
+      <w:proofErr w:type="spellEnd"/>
+      <w:r>
+        <w:rPr>
+          <w:lang w:val="en-GB"/>
+        </w:rPr>
+        <w:t xml:space="preserve"> h</w:t>
+      </w:r>
+      <w:r>
+        <w:rPr>
+          <w:lang w:val="en-GB"/>
+        </w:rPr>
+        <w:t xml:space="preserve">, </w:t>
+      </w:r>
+      <w:r>
+        <w:rPr>
+          <w:lang w:val="en-GB"/>
+        </w:rPr>
+        <w:t>COLOR</w:t>
+      </w:r>
+      <w:r>
+        <w:rPr>
+          <w:lang w:val="en-GB"/>
+        </w:rPr>
+        <w:t>);</w:t>
+      </w:r>
+      <w:r>
+        <w:rPr>
+          <w:lang w:val="en-GB"/>
+        </w:rPr>
+        <w:t xml:space="preserve"> </w:t>
+      </w:r>
+    </w:p>
+    <w:p>
+      <w:pPr>
+        <w:rPr>
+          <w:lang w:val="en-GB"/>
+        </w:rPr>
+      </w:pPr>
+      <w:proofErr w:type="spellStart"/>
+      <w:r>
+        <w:rPr>
+          <w:lang w:val="en-GB"/>
+        </w:rPr>
+        <w:t>screen</w:t>
+      </w:r>
+      <w:r>
+        <w:rPr>
+          <w:lang w:val="en-GB"/>
+        </w:rPr>
+        <w:t>.drawRect</w:t>
+      </w:r>
+      <w:proofErr w:type="spellEnd"/>
+      <w:r>
+        <w:rPr>
+          <w:lang w:val="en-GB"/>
+        </w:rPr>
+        <w:t>(</w:t>
+      </w:r>
+      <w:proofErr w:type="spellStart"/>
+      <w:r>
+        <w:rPr>
+          <w:lang w:val="en-GB"/>
+        </w:rPr>
+        <w:t>size_t</w:t>
+      </w:r>
+      <w:proofErr w:type="spellEnd"/>
+      <w:r>
+        <w:rPr>
+          <w:lang w:val="en-GB"/>
+        </w:rPr>
+        <w:t xml:space="preserve"> </w:t>
+      </w:r>
+      <w:proofErr w:type="spellStart"/>
       <w:r>
         <w:rPr>
           <w:lang w:val="en-GB"/>
         </w:rPr>
         <w:t>coord_x</w:t>
       </w:r>
-      <w:r>
-        <w:rPr>
-          <w:lang w:val="en-GB"/>
-        </w:rPr>
-        <w:t>2</w:t>
-      </w:r>
+      <w:proofErr w:type="spellEnd"/>
       <w:r>
         <w:rPr>
           <w:lang w:val="en-GB"/>
@@ -802,41 +961,65 @@
         </w:rPr>
         <w:t xml:space="preserve"> </w:t>
       </w:r>
+      <w:proofErr w:type="spellStart"/>
       <w:r>
         <w:rPr>
           <w:lang w:val="en-GB"/>
         </w:rPr>
         <w:t>coord_y</w:t>
       </w:r>
-      <w:r>
-        <w:rPr>
-          <w:lang w:val="en-GB"/>
-        </w:rPr>
-        <w:t>2</w:t>
-      </w:r>
+      <w:proofErr w:type="spellEnd"/>
       <w:r>
         <w:rPr>
           <w:lang w:val="en-GB"/>
         </w:rPr>
         <w:t xml:space="preserve">, </w:t>
       </w:r>
-      <w:r>
-        <w:rPr>
-          <w:lang w:val="en-GB"/>
-        </w:rPr>
-        <w:t>C</w:t>
-      </w:r>
-      <w:r>
-        <w:rPr>
-          <w:lang w:val="en-GB"/>
-        </w:rPr>
-        <w:t>O</w:t>
-      </w:r>
-      <w:r>
-        <w:rPr>
-          <w:lang w:val="en-GB"/>
-        </w:rPr>
-        <w:t>LOR</w:t>
+      <w:proofErr w:type="spellStart"/>
+      <w:r>
+        <w:rPr>
+          <w:lang w:val="en-GB"/>
+        </w:rPr>
+        <w:t>size_t</w:t>
+      </w:r>
+      <w:proofErr w:type="spellEnd"/>
+      <w:r>
+        <w:rPr>
+          <w:lang w:val="en-GB"/>
+        </w:rPr>
+        <w:t xml:space="preserve"> w</w:t>
+      </w:r>
+      <w:r>
+        <w:rPr>
+          <w:lang w:val="en-GB"/>
+        </w:rPr>
+        <w:t xml:space="preserve">, </w:t>
+      </w:r>
+      <w:proofErr w:type="spellStart"/>
+      <w:r>
+        <w:rPr>
+          <w:lang w:val="en-GB"/>
+        </w:rPr>
+        <w:t>size_t</w:t>
+      </w:r>
+      <w:proofErr w:type="spellEnd"/>
+      <w:r>
+        <w:rPr>
+          <w:lang w:val="en-GB"/>
+        </w:rPr>
+        <w:t xml:space="preserve"> h</w:t>
+      </w:r>
+      <w:r>
+        <w:rPr>
+          <w:lang w:val="en-GB"/>
+        </w:rPr>
+        <w:t xml:space="preserve">, </w:t>
+      </w:r>
+      <w:r>
+        <w:rPr>
+          <w:lang w:val="en-GB"/>
+        </w:rPr>
+        <w:t>COLOR</w:t>
       </w:r>
       <w:r>
         <w:rPr>
@@ -844,199 +1027,183 @@
         </w:rPr>
         <w:t>);</w:t>
       </w:r>
-      <w:r>
-        <w:rPr>
-          <w:lang w:val="en-GB"/>
-        </w:rPr>
-        <w:t xml:space="preserve"> </w:t>
-      </w:r>
-    </w:p>
-    <w:p>
-      <w:pPr>
-        <w:rPr>
-          <w:lang w:val="en-GB"/>
-        </w:rPr>
-      </w:pPr>
-      <w:proofErr w:type="spellStart"/>
-      <w:proofErr w:type="gramStart"/>
-      <w:r>
-        <w:rPr>
-          <w:lang w:val="en-GB"/>
-        </w:rPr>
-        <w:t>screen</w:t>
-      </w:r>
-      <w:r>
-        <w:rPr>
-          <w:lang w:val="en-GB"/>
-        </w:rPr>
-        <w:t>.drawRect</w:t>
-      </w:r>
-      <w:proofErr w:type="spellEnd"/>
-      <w:proofErr w:type="gramEnd"/>
-      <w:r>
-        <w:rPr>
-          <w:lang w:val="en-GB"/>
-        </w:rPr>
-        <w:t>(</w:t>
-      </w:r>
-      <w:proofErr w:type="spellStart"/>
-      <w:r>
-        <w:rPr>
-          <w:lang w:val="en-GB"/>
-        </w:rPr>
-        <w:t>size_t</w:t>
-      </w:r>
-      <w:proofErr w:type="spellEnd"/>
-      <w:r>
-        <w:rPr>
-          <w:lang w:val="en-GB"/>
-        </w:rPr>
-        <w:t xml:space="preserve"> </w:t>
-      </w:r>
-      <w:r>
-        <w:rPr>
-          <w:lang w:val="en-GB"/>
-        </w:rPr>
-        <w:t>coord_x</w:t>
-      </w:r>
-      <w:r>
-        <w:rPr>
-          <w:lang w:val="en-GB"/>
-        </w:rPr>
-        <w:t>1</w:t>
-      </w:r>
-      <w:r>
-        <w:rPr>
-          <w:lang w:val="en-GB"/>
-        </w:rPr>
-        <w:t xml:space="preserve">, </w:t>
-      </w:r>
-      <w:proofErr w:type="spellStart"/>
-      <w:r>
-        <w:rPr>
-          <w:lang w:val="en-GB"/>
-        </w:rPr>
-        <w:t>size_t</w:t>
-      </w:r>
-      <w:proofErr w:type="spellEnd"/>
-      <w:r>
-        <w:rPr>
-          <w:lang w:val="en-GB"/>
-        </w:rPr>
-        <w:t xml:space="preserve"> </w:t>
-      </w:r>
-      <w:r>
-        <w:rPr>
-          <w:lang w:val="en-GB"/>
-        </w:rPr>
-        <w:t>coord_y</w:t>
-      </w:r>
-      <w:r>
-        <w:rPr>
-          <w:lang w:val="en-GB"/>
-        </w:rPr>
-        <w:t>1</w:t>
-      </w:r>
-      <w:r>
-        <w:rPr>
-          <w:lang w:val="en-GB"/>
-        </w:rPr>
-        <w:t xml:space="preserve">, </w:t>
-      </w:r>
-      <w:proofErr w:type="spellStart"/>
-      <w:r>
-        <w:rPr>
-          <w:lang w:val="en-GB"/>
-        </w:rPr>
-        <w:t>size_t</w:t>
-      </w:r>
-      <w:proofErr w:type="spellEnd"/>
-      <w:r>
-        <w:rPr>
-          <w:lang w:val="en-GB"/>
-        </w:rPr>
-        <w:t xml:space="preserve"> </w:t>
-      </w:r>
-      <w:r>
-        <w:rPr>
-          <w:lang w:val="en-GB"/>
-        </w:rPr>
-        <w:t>coord_x</w:t>
-      </w:r>
-      <w:r>
-        <w:rPr>
-          <w:lang w:val="en-GB"/>
-        </w:rPr>
-        <w:t>2</w:t>
-      </w:r>
-      <w:r>
-        <w:rPr>
-          <w:lang w:val="en-GB"/>
-        </w:rPr>
-        <w:t xml:space="preserve">, </w:t>
-      </w:r>
-      <w:proofErr w:type="spellStart"/>
-      <w:r>
-        <w:rPr>
-          <w:lang w:val="en-GB"/>
-        </w:rPr>
-        <w:t>size_t</w:t>
-      </w:r>
-      <w:proofErr w:type="spellEnd"/>
-      <w:r>
-        <w:rPr>
-          <w:lang w:val="en-GB"/>
-        </w:rPr>
-        <w:t xml:space="preserve"> </w:t>
-      </w:r>
-      <w:r>
-        <w:rPr>
-          <w:lang w:val="en-GB"/>
-        </w:rPr>
-        <w:t>coord_y</w:t>
-      </w:r>
-      <w:r>
-        <w:rPr>
-          <w:lang w:val="en-GB"/>
-        </w:rPr>
-        <w:t>2</w:t>
-      </w:r>
-      <w:r>
-        <w:rPr>
-          <w:lang w:val="en-GB"/>
-        </w:rPr>
-        <w:t xml:space="preserve">, </w:t>
-      </w:r>
-      <w:r>
-        <w:rPr>
-          <w:lang w:val="en-GB"/>
-        </w:rPr>
-        <w:t>COLOR</w:t>
-      </w:r>
-      <w:r>
-        <w:rPr>
-          <w:lang w:val="en-GB"/>
-        </w:rPr>
-        <w:t>);</w:t>
-      </w:r>
-    </w:p>
-    <w:p>
-      <w:r>
-        <w:t xml:space="preserve">Refaire à partir de </w:t>
-      </w:r>
-      <w:proofErr w:type="spellStart"/>
-      <w:r>
-        <w:t>d</w:t>
-      </w:r>
-      <w:r>
-        <w:t>raw</w:t>
-      </w:r>
-      <w:r>
-        <w:t>Line</w:t>
-      </w:r>
-      <w:proofErr w:type="spellEnd"/>
-    </w:p>
-    <w:p/>
+    </w:p>
+    <w:p>
+      <w:pPr>
+        <w:rPr>
+          <w:lang w:val="en-GB"/>
+        </w:rPr>
+      </w:pPr>
+      <w:r>
+        <w:rPr>
+          <w:lang w:val="en-GB"/>
+        </w:rPr>
+        <w:t xml:space="preserve">void </w:t>
+      </w:r>
+      <w:proofErr w:type="spellStart"/>
+      <w:r>
+        <w:rPr>
+          <w:lang w:val="en-GB"/>
+        </w:rPr>
+        <w:t>al_draw_rectangle</w:t>
+      </w:r>
+      <w:proofErr w:type="spellEnd"/>
+      <w:r>
+        <w:rPr>
+          <w:lang w:val="en-GB"/>
+        </w:rPr>
+        <w:t>(float x1, float y1, float x2, float y2,</w:t>
+      </w:r>
+      <w:r>
+        <w:rPr>
+          <w:lang w:val="en-GB"/>
+        </w:rPr>
+        <w:t xml:space="preserve"> </w:t>
+      </w:r>
+      <w:r>
+        <w:rPr>
+          <w:lang w:val="en-GB"/>
+        </w:rPr>
+        <w:t xml:space="preserve">ALLEGRO_COLOR </w:t>
+      </w:r>
+      <w:proofErr w:type="spellStart"/>
+      <w:r>
+        <w:rPr>
+          <w:lang w:val="en-GB"/>
+        </w:rPr>
+        <w:t>color</w:t>
+      </w:r>
+      <w:proofErr w:type="spellEnd"/>
+      <w:r>
+        <w:rPr>
+          <w:lang w:val="en-GB"/>
+        </w:rPr>
+        <w:t>, float thickness</w:t>
+      </w:r>
+      <w:r>
+        <w:rPr>
+          <w:lang w:val="en-GB"/>
+        </w:rPr>
+        <w:t xml:space="preserve"> = 1</w:t>
+      </w:r>
+      <w:r>
+        <w:rPr>
+          <w:lang w:val="en-GB"/>
+        </w:rPr>
+        <w:t>)</w:t>
+      </w:r>
+      <w:r>
+        <w:rPr>
+          <w:lang w:val="en-GB"/>
+        </w:rPr>
+        <w:t xml:space="preserve">; (à tester </w:t>
+      </w:r>
+      <w:proofErr w:type="spellStart"/>
+      <w:r>
+        <w:rPr>
+          <w:lang w:val="en-GB"/>
+        </w:rPr>
+        <w:t>si</w:t>
+      </w:r>
+      <w:proofErr w:type="spellEnd"/>
+      <w:r>
+        <w:rPr>
+          <w:lang w:val="en-GB"/>
+        </w:rPr>
+        <w:t xml:space="preserve"> </w:t>
+      </w:r>
+      <w:proofErr w:type="spellStart"/>
+      <w:r>
+        <w:rPr>
+          <w:lang w:val="en-GB"/>
+        </w:rPr>
+        <w:t>c’est</w:t>
+      </w:r>
+      <w:proofErr w:type="spellEnd"/>
+      <w:r>
+        <w:rPr>
+          <w:lang w:val="en-GB"/>
+        </w:rPr>
+        <w:t xml:space="preserve"> entre 2 </w:t>
+      </w:r>
+      <w:proofErr w:type="spellStart"/>
+      <w:r>
+        <w:rPr>
+          <w:lang w:val="en-GB"/>
+        </w:rPr>
+        <w:t>coords</w:t>
+      </w:r>
+      <w:proofErr w:type="spellEnd"/>
+      <w:r>
+        <w:rPr>
+          <w:lang w:val="en-GB"/>
+        </w:rPr>
+        <w:t xml:space="preserve"> </w:t>
+      </w:r>
+      <w:proofErr w:type="spellStart"/>
+      <w:r>
+        <w:rPr>
+          <w:lang w:val="en-GB"/>
+        </w:rPr>
+        <w:t>ou</w:t>
+      </w:r>
+      <w:proofErr w:type="spellEnd"/>
+      <w:r>
+        <w:rPr>
+          <w:lang w:val="en-GB"/>
+        </w:rPr>
+        <w:t xml:space="preserve"> 1 </w:t>
+      </w:r>
+      <w:proofErr w:type="spellStart"/>
+      <w:r>
+        <w:rPr>
+          <w:lang w:val="en-GB"/>
+        </w:rPr>
+        <w:t>coord</w:t>
+      </w:r>
+      <w:proofErr w:type="spellEnd"/>
+      <w:r>
+        <w:rPr>
+          <w:lang w:val="en-GB"/>
+        </w:rPr>
+        <w:t xml:space="preserve"> et </w:t>
+      </w:r>
+      <w:proofErr w:type="spellStart"/>
+      <w:r>
+        <w:rPr>
+          <w:lang w:val="en-GB"/>
+        </w:rPr>
+        <w:t>une</w:t>
+      </w:r>
+      <w:proofErr w:type="spellEnd"/>
+      <w:r>
+        <w:rPr>
+          <w:lang w:val="en-GB"/>
+        </w:rPr>
+        <w:t xml:space="preserve"> </w:t>
+      </w:r>
+      <w:proofErr w:type="spellStart"/>
+      <w:r>
+        <w:rPr>
+          <w:lang w:val="en-GB"/>
+        </w:rPr>
+        <w:t>taille</w:t>
+      </w:r>
+      <w:proofErr w:type="spellEnd"/>
+      <w:r>
+        <w:rPr>
+          <w:lang w:val="en-GB"/>
+        </w:rPr>
+        <w:t>)</w:t>
+      </w:r>
+    </w:p>
+    <w:p>
+      <w:pPr>
+        <w:rPr>
+          <w:lang w:val="en-GB"/>
+        </w:rPr>
+      </w:pPr>
+    </w:p>
     <w:p>
       <w:pPr>
         <w:pStyle w:val="Paragraphedeliste"/>
@@ -1055,7 +1222,6 @@
         <w:t xml:space="preserve">void </w:t>
       </w:r>
       <w:proofErr w:type="spellStart"/>
-      <w:proofErr w:type="gramStart"/>
       <w:r>
         <w:rPr>
           <w:lang w:val="en-GB"/>
@@ -1070,32 +1236,27 @@
         <w:t>(</w:t>
       </w:r>
       <w:proofErr w:type="spellStart"/>
-      <w:proofErr w:type="gramEnd"/>
-      <w:r>
-        <w:rPr>
-          <w:lang w:val="en-GB"/>
-        </w:rPr>
-        <w:t>size_t</w:t>
-      </w:r>
-      <w:proofErr w:type="spellEnd"/>
-      <w:r>
-        <w:rPr>
-          <w:lang w:val="en-GB"/>
-        </w:rPr>
-        <w:t xml:space="preserve"> </w:t>
-      </w:r>
+      <w:r>
+        <w:rPr>
+          <w:lang w:val="en-GB"/>
+        </w:rPr>
+        <w:t>size_t</w:t>
+      </w:r>
+      <w:proofErr w:type="spellEnd"/>
+      <w:r>
+        <w:rPr>
+          <w:lang w:val="en-GB"/>
+        </w:rPr>
+        <w:t xml:space="preserve"> </w:t>
+      </w:r>
+      <w:proofErr w:type="spellStart"/>
       <w:r>
         <w:rPr>
           <w:lang w:val="en-GB"/>
         </w:rPr>
         <w:t>coord_x</w:t>
       </w:r>
-      <w:r>
-        <w:rPr>
-          <w:lang w:val="en-GB"/>
-        </w:rPr>
-        <w:t>1</w:t>
-      </w:r>
+      <w:proofErr w:type="spellEnd"/>
       <w:r>
         <w:rPr>
           <w:lang w:val="en-GB"/>
@@ -1116,18 +1277,14 @@
         </w:rPr>
         <w:t xml:space="preserve"> </w:t>
       </w:r>
+      <w:proofErr w:type="spellStart"/>
       <w:r>
         <w:rPr>
           <w:lang w:val="en-GB"/>
         </w:rPr>
         <w:t>coord_y</w:t>
       </w:r>
-      <w:r>
-        <w:rPr>
-          <w:lang w:val="en-GB"/>
-        </w:rPr>
-        <w:t>1</w:t>
-      </w:r>
+      <w:proofErr w:type="spellEnd"/>
       <w:r>
         <w:rPr>
           <w:lang w:val="en-GB"/>
@@ -1146,20 +1303,89 @@
         <w:rPr>
           <w:lang w:val="en-GB"/>
         </w:rPr>
-        <w:t xml:space="preserve"> </w:t>
-      </w:r>
+        <w:t xml:space="preserve"> w</w:t>
+      </w:r>
+      <w:r>
+        <w:rPr>
+          <w:lang w:val="en-GB"/>
+        </w:rPr>
+        <w:t xml:space="preserve">, </w:t>
+      </w:r>
+      <w:proofErr w:type="spellStart"/>
+      <w:r>
+        <w:rPr>
+          <w:lang w:val="en-GB"/>
+        </w:rPr>
+        <w:t>size_t</w:t>
+      </w:r>
+      <w:proofErr w:type="spellEnd"/>
+      <w:r>
+        <w:rPr>
+          <w:lang w:val="en-GB"/>
+        </w:rPr>
+        <w:t xml:space="preserve"> h</w:t>
+      </w:r>
+      <w:r>
+        <w:rPr>
+          <w:lang w:val="en-GB"/>
+        </w:rPr>
+        <w:t xml:space="preserve">, </w:t>
+      </w:r>
+      <w:r>
+        <w:rPr>
+          <w:lang w:val="en-GB"/>
+        </w:rPr>
+        <w:t>COLOR</w:t>
+      </w:r>
+      <w:r>
+        <w:rPr>
+          <w:lang w:val="en-GB"/>
+        </w:rPr>
+        <w:t>);</w:t>
+      </w:r>
+    </w:p>
+    <w:p>
+      <w:pPr>
+        <w:rPr>
+          <w:lang w:val="en-GB"/>
+        </w:rPr>
+      </w:pPr>
+      <w:proofErr w:type="spellStart"/>
+      <w:r>
+        <w:rPr>
+          <w:lang w:val="en-GB"/>
+        </w:rPr>
+        <w:t>display.fillRect</w:t>
+      </w:r>
+      <w:proofErr w:type="spellEnd"/>
+      <w:r>
+        <w:rPr>
+          <w:lang w:val="en-GB"/>
+        </w:rPr>
+        <w:t>(</w:t>
+      </w:r>
+      <w:proofErr w:type="spellStart"/>
+      <w:r>
+        <w:rPr>
+          <w:lang w:val="en-GB"/>
+        </w:rPr>
+        <w:t>size_t</w:t>
+      </w:r>
+      <w:proofErr w:type="spellEnd"/>
+      <w:r>
+        <w:rPr>
+          <w:lang w:val="en-GB"/>
+        </w:rPr>
+        <w:t xml:space="preserve"> </w:t>
+      </w:r>
+      <w:proofErr w:type="spellStart"/>
       <w:r>
         <w:rPr>
           <w:lang w:val="en-GB"/>
         </w:rPr>
         <w:t>coord_x</w:t>
       </w:r>
-      <w:r>
-        <w:rPr>
-          <w:lang w:val="en-GB"/>
-        </w:rPr>
-        <w:t>2</w:t>
-      </w:r>
+      <w:proofErr w:type="spellEnd"/>
       <w:r>
         <w:rPr>
           <w:lang w:val="en-GB"/>
@@ -1180,24 +1406,60 @@
         </w:rPr>
         <w:t xml:space="preserve"> </w:t>
       </w:r>
+      <w:proofErr w:type="spellStart"/>
       <w:r>
         <w:rPr>
           <w:lang w:val="en-GB"/>
         </w:rPr>
         <w:t>coord_y</w:t>
       </w:r>
-      <w:r>
-        <w:rPr>
-          <w:lang w:val="en-GB"/>
-        </w:rPr>
-        <w:t>2</w:t>
-      </w:r>
+      <w:proofErr w:type="spellEnd"/>
       <w:r>
         <w:rPr>
           <w:lang w:val="en-GB"/>
         </w:rPr>
         <w:t xml:space="preserve">, </w:t>
       </w:r>
+      <w:proofErr w:type="spellStart"/>
+      <w:r>
+        <w:rPr>
+          <w:lang w:val="en-GB"/>
+        </w:rPr>
+        <w:t>size_t</w:t>
+      </w:r>
+      <w:proofErr w:type="spellEnd"/>
+      <w:r>
+        <w:rPr>
+          <w:lang w:val="en-GB"/>
+        </w:rPr>
+        <w:t xml:space="preserve"> w</w:t>
+      </w:r>
+      <w:r>
+        <w:rPr>
+          <w:lang w:val="en-GB"/>
+        </w:rPr>
+        <w:t xml:space="preserve">, </w:t>
+      </w:r>
+      <w:proofErr w:type="spellStart"/>
+      <w:r>
+        <w:rPr>
+          <w:lang w:val="en-GB"/>
+        </w:rPr>
+        <w:t>size_t</w:t>
+      </w:r>
+      <w:proofErr w:type="spellEnd"/>
+      <w:r>
+        <w:rPr>
+          <w:lang w:val="en-GB"/>
+        </w:rPr>
+        <w:t xml:space="preserve"> h</w:t>
+      </w:r>
+      <w:r>
+        <w:rPr>
+          <w:lang w:val="en-GB"/>
+        </w:rPr>
+        <w:t xml:space="preserve">, </w:t>
+      </w:r>
       <w:r>
         <w:rPr>
           <w:lang w:val="en-GB"/>
@@ -1217,149 +1479,31 @@
           <w:lang w:val="en-GB"/>
         </w:rPr>
       </w:pPr>
-      <w:proofErr w:type="spellStart"/>
-      <w:proofErr w:type="gramStart"/>
-      <w:r>
-        <w:rPr>
-          <w:lang w:val="en-GB"/>
-        </w:rPr>
-        <w:t>display.fillRect</w:t>
-      </w:r>
-      <w:proofErr w:type="spellEnd"/>
-      <w:proofErr w:type="gramEnd"/>
-      <w:r>
-        <w:rPr>
-          <w:lang w:val="en-GB"/>
-        </w:rPr>
-        <w:t>(</w:t>
-      </w:r>
-      <w:proofErr w:type="spellStart"/>
-      <w:r>
-        <w:rPr>
-          <w:lang w:val="en-GB"/>
-        </w:rPr>
-        <w:t>size_t</w:t>
-      </w:r>
-      <w:proofErr w:type="spellEnd"/>
-      <w:r>
-        <w:rPr>
-          <w:lang w:val="en-GB"/>
-        </w:rPr>
-        <w:t xml:space="preserve"> </w:t>
-      </w:r>
-      <w:r>
-        <w:rPr>
-          <w:lang w:val="en-GB"/>
-        </w:rPr>
-        <w:t>coord_x</w:t>
-      </w:r>
-      <w:r>
-        <w:rPr>
-          <w:lang w:val="en-GB"/>
-        </w:rPr>
-        <w:t>1</w:t>
-      </w:r>
-      <w:r>
-        <w:rPr>
-          <w:lang w:val="en-GB"/>
-        </w:rPr>
-        <w:t xml:space="preserve">, </w:t>
-      </w:r>
-      <w:proofErr w:type="spellStart"/>
-      <w:r>
-        <w:rPr>
-          <w:lang w:val="en-GB"/>
-        </w:rPr>
-        <w:t>size_t</w:t>
-      </w:r>
-      <w:proofErr w:type="spellEnd"/>
-      <w:r>
-        <w:rPr>
-          <w:lang w:val="en-GB"/>
-        </w:rPr>
-        <w:t xml:space="preserve"> </w:t>
-      </w:r>
-      <w:r>
-        <w:rPr>
-          <w:lang w:val="en-GB"/>
-        </w:rPr>
-        <w:t>coord_y</w:t>
-      </w:r>
-      <w:r>
-        <w:rPr>
-          <w:lang w:val="en-GB"/>
-        </w:rPr>
-        <w:t>1</w:t>
-      </w:r>
-      <w:r>
-        <w:rPr>
-          <w:lang w:val="en-GB"/>
-        </w:rPr>
-        <w:t xml:space="preserve">, </w:t>
-      </w:r>
-      <w:proofErr w:type="spellStart"/>
-      <w:r>
-        <w:rPr>
-          <w:lang w:val="en-GB"/>
-        </w:rPr>
-        <w:t>size_t</w:t>
-      </w:r>
-      <w:proofErr w:type="spellEnd"/>
-      <w:r>
-        <w:rPr>
-          <w:lang w:val="en-GB"/>
-        </w:rPr>
-        <w:t xml:space="preserve"> </w:t>
-      </w:r>
-      <w:r>
-        <w:rPr>
-          <w:lang w:val="en-GB"/>
-        </w:rPr>
-        <w:t>coord_x</w:t>
-      </w:r>
-      <w:r>
-        <w:rPr>
-          <w:lang w:val="en-GB"/>
-        </w:rPr>
-        <w:t>2</w:t>
-      </w:r>
-      <w:r>
-        <w:rPr>
-          <w:lang w:val="en-GB"/>
-        </w:rPr>
-        <w:t xml:space="preserve">, </w:t>
-      </w:r>
-      <w:proofErr w:type="spellStart"/>
-      <w:r>
-        <w:rPr>
-          <w:lang w:val="en-GB"/>
-        </w:rPr>
-        <w:t>size_t</w:t>
-      </w:r>
-      <w:proofErr w:type="spellEnd"/>
-      <w:r>
-        <w:rPr>
-          <w:lang w:val="en-GB"/>
-        </w:rPr>
-        <w:t xml:space="preserve"> </w:t>
-      </w:r>
-      <w:r>
-        <w:rPr>
-          <w:lang w:val="en-GB"/>
-        </w:rPr>
-        <w:t>coord_y</w:t>
-      </w:r>
-      <w:r>
-        <w:rPr>
-          <w:lang w:val="en-GB"/>
-        </w:rPr>
-        <w:t>2</w:t>
-      </w:r>
-      <w:r>
-        <w:rPr>
-          <w:lang w:val="en-GB"/>
-        </w:rPr>
-        <w:t xml:space="preserve">, </w:t>
+      <w:r>
+        <w:rPr>
+          <w:lang w:val="en-GB"/>
+        </w:rPr>
+        <w:t xml:space="preserve">void </w:t>
+      </w:r>
+      <w:proofErr w:type="spellStart"/>
+      <w:r>
+        <w:rPr>
+          <w:lang w:val="en-GB"/>
+        </w:rPr>
+        <w:t>al_draw_filled_rectangle</w:t>
+      </w:r>
+      <w:proofErr w:type="spellEnd"/>
+      <w:r>
+        <w:rPr>
+          <w:lang w:val="en-GB"/>
+        </w:rPr>
+        <w:t xml:space="preserve">(float x1, float y1, float x2, float y2, </w:t>
+      </w:r>
+      <w:r>
+        <w:rPr>
+          <w:lang w:val="en-GB"/>
+        </w:rPr>
+        <w:t xml:space="preserve">ALLEGRO_COLOR </w:t>
       </w:r>
       <w:r>
         <w:rPr>
@@ -1371,23 +1515,22 @@
         <w:rPr>
           <w:lang w:val="en-GB"/>
         </w:rPr>
-        <w:t>);</w:t>
-      </w:r>
-    </w:p>
-    <w:p>
-      <w:r>
-        <w:t xml:space="preserve">Refaire à partir de </w:t>
-      </w:r>
-      <w:proofErr w:type="spellStart"/>
-      <w:r>
-        <w:t>d</w:t>
-      </w:r>
-      <w:r>
-        <w:t>rawRect</w:t>
-      </w:r>
-      <w:proofErr w:type="spellEnd"/>
-    </w:p>
-    <w:p/>
+        <w:t>)</w:t>
+      </w:r>
+      <w:r>
+        <w:rPr>
+          <w:lang w:val="en-GB"/>
+        </w:rPr>
+        <w:t>;</w:t>
+      </w:r>
+    </w:p>
+    <w:p>
+      <w:pPr>
+        <w:rPr>
+          <w:lang w:val="en-GB"/>
+        </w:rPr>
+      </w:pPr>
+    </w:p>
     <w:p>
       <w:pPr>
         <w:pStyle w:val="Paragraphedeliste"/>
@@ -1406,7 +1549,6 @@
         <w:t xml:space="preserve">void </w:t>
       </w:r>
       <w:proofErr w:type="spellStart"/>
-      <w:proofErr w:type="gramStart"/>
       <w:r>
         <w:rPr>
           <w:lang w:val="en-GB"/>
@@ -1421,7 +1563,6 @@
         <w:t>(</w:t>
       </w:r>
       <w:proofErr w:type="spellStart"/>
-      <w:proofErr w:type="gramEnd"/>
       <w:r>
         <w:rPr>
           <w:lang w:val="en-GB"/>
@@ -1513,7 +1654,6 @@
         </w:rPr>
       </w:pPr>
       <w:proofErr w:type="spellStart"/>
-      <w:proofErr w:type="gramStart"/>
       <w:r>
         <w:rPr>
           <w:lang w:val="en-GB"/>
@@ -1527,7 +1667,6 @@
         <w:t>.drawTriangle</w:t>
       </w:r>
       <w:proofErr w:type="spellEnd"/>
-      <w:proofErr w:type="gramEnd"/>
       <w:r>
         <w:rPr>
           <w:lang w:val="en-GB"/>
@@ -1626,16 +1765,57 @@
         </w:rPr>
       </w:pPr>
       <w:r>
-        <w:t xml:space="preserve">Refaire à partir de </w:t>
-      </w:r>
-      <w:proofErr w:type="spellStart"/>
-      <w:r>
-        <w:t>d</w:t>
-      </w:r>
-      <w:r>
-        <w:t>rawLine</w:t>
-      </w:r>
-      <w:proofErr w:type="spellEnd"/>
+        <w:rPr>
+          <w:lang w:val="en-GB"/>
+        </w:rPr>
+        <w:t xml:space="preserve">void </w:t>
+      </w:r>
+      <w:proofErr w:type="spellStart"/>
+      <w:r>
+        <w:rPr>
+          <w:lang w:val="en-GB"/>
+        </w:rPr>
+        <w:t>al_draw_triangle</w:t>
+      </w:r>
+      <w:proofErr w:type="spellEnd"/>
+      <w:r>
+        <w:rPr>
+          <w:lang w:val="en-GB"/>
+        </w:rPr>
+        <w:t xml:space="preserve">(float x1, float y1, float x2, float y2, float x3, float y3, ALLEGRO_COLOR </w:t>
+      </w:r>
+      <w:proofErr w:type="spellStart"/>
+      <w:r>
+        <w:rPr>
+          <w:lang w:val="en-GB"/>
+        </w:rPr>
+        <w:t>color</w:t>
+      </w:r>
+      <w:proofErr w:type="spellEnd"/>
+      <w:r>
+        <w:rPr>
+          <w:lang w:val="en-GB"/>
+        </w:rPr>
+        <w:t>, float thickness</w:t>
+      </w:r>
+      <w:r>
+        <w:rPr>
+          <w:lang w:val="en-GB"/>
+        </w:rPr>
+        <w:t xml:space="preserve"> = 1</w:t>
+      </w:r>
+      <w:r>
+        <w:rPr>
+          <w:lang w:val="en-GB"/>
+        </w:rPr>
+        <w:t>)</w:t>
+      </w:r>
+      <w:r>
+        <w:rPr>
+          <w:lang w:val="en-GB"/>
+        </w:rPr>
+        <w:t>;</w:t>
+      </w:r>
     </w:p>
     <w:p>
       <w:pPr>
@@ -1659,123 +1839,16 @@
         <w:rPr>
           <w:lang w:val="en-GB"/>
         </w:rPr>
-        <w:t>vo</w:t>
-      </w:r>
-      <w:r>
-        <w:rPr>
-          <w:lang w:val="en-GB"/>
-        </w:rPr>
-        <w:t xml:space="preserve">id </w:t>
-      </w:r>
-      <w:proofErr w:type="spellStart"/>
-      <w:proofErr w:type="gramStart"/>
-      <w:r>
-        <w:rPr>
-          <w:lang w:val="en-GB"/>
-        </w:rPr>
-        <w:t>fillTriangle</w:t>
-      </w:r>
-      <w:proofErr w:type="spellEnd"/>
-      <w:r>
-        <w:rPr>
-          <w:lang w:val="en-GB"/>
-        </w:rPr>
-        <w:t>(</w:t>
-      </w:r>
-      <w:proofErr w:type="spellStart"/>
-      <w:proofErr w:type="gramEnd"/>
-      <w:r>
-        <w:rPr>
-          <w:lang w:val="en-GB"/>
-        </w:rPr>
-        <w:t>size_t</w:t>
-      </w:r>
-      <w:proofErr w:type="spellEnd"/>
-      <w:r>
-        <w:rPr>
-          <w:lang w:val="en-GB"/>
-        </w:rPr>
-        <w:t xml:space="preserve"> coord_x1, </w:t>
-      </w:r>
-      <w:proofErr w:type="spellStart"/>
-      <w:r>
-        <w:rPr>
-          <w:lang w:val="en-GB"/>
-        </w:rPr>
-        <w:t>size_t</w:t>
-      </w:r>
-      <w:proofErr w:type="spellEnd"/>
-      <w:r>
-        <w:rPr>
-          <w:lang w:val="en-GB"/>
-        </w:rPr>
-        <w:t xml:space="preserve"> coord_y1, </w:t>
-      </w:r>
-      <w:proofErr w:type="spellStart"/>
-      <w:r>
-        <w:rPr>
-          <w:lang w:val="en-GB"/>
-        </w:rPr>
-        <w:t>size_t</w:t>
-      </w:r>
-      <w:proofErr w:type="spellEnd"/>
-      <w:r>
-        <w:rPr>
-          <w:lang w:val="en-GB"/>
-        </w:rPr>
-        <w:t xml:space="preserve"> coord_x2, </w:t>
-      </w:r>
-      <w:proofErr w:type="spellStart"/>
-      <w:r>
-        <w:rPr>
-          <w:lang w:val="en-GB"/>
-        </w:rPr>
-        <w:t>size_t</w:t>
-      </w:r>
-      <w:proofErr w:type="spellEnd"/>
-      <w:r>
-        <w:rPr>
-          <w:lang w:val="en-GB"/>
-        </w:rPr>
-        <w:t xml:space="preserve"> coord_y2, </w:t>
-      </w:r>
-      <w:proofErr w:type="spellStart"/>
-      <w:r>
-        <w:rPr>
-          <w:lang w:val="en-GB"/>
-        </w:rPr>
-        <w:t>size_t</w:t>
-      </w:r>
-      <w:proofErr w:type="spellEnd"/>
-      <w:r>
-        <w:rPr>
-          <w:lang w:val="en-GB"/>
-        </w:rPr>
-        <w:t xml:space="preserve"> coord_x3, </w:t>
-      </w:r>
-      <w:proofErr w:type="spellStart"/>
-      <w:r>
-        <w:rPr>
-          <w:lang w:val="en-GB"/>
-        </w:rPr>
-        <w:t>size_t</w:t>
-      </w:r>
-      <w:proofErr w:type="spellEnd"/>
-      <w:r>
-        <w:rPr>
-          <w:lang w:val="en-GB"/>
-        </w:rPr>
-        <w:t xml:space="preserve"> coord_y3, COLOR);</w:t>
-      </w:r>
-    </w:p>
-    <w:p>
-      <w:pPr>
-        <w:rPr>
-          <w:lang w:val="en-GB"/>
-        </w:rPr>
-      </w:pPr>
-      <w:proofErr w:type="spellStart"/>
-      <w:proofErr w:type="gramStart"/>
+        <w:t>void fillTriangle(size_t coord_x1, size_t coord_y1, size_t coord_x2, size_t coord_y2, size_t coord_x3, size_t coord_y3, COLOR);</w:t>
+      </w:r>
+    </w:p>
+    <w:p>
+      <w:pPr>
+        <w:rPr>
+          <w:lang w:val="en-GB"/>
+        </w:rPr>
+      </w:pPr>
+      <w:proofErr w:type="spellStart"/>
       <w:r>
         <w:rPr>
           <w:lang w:val="en-GB"/>
@@ -1784,7 +1857,6 @@
         <w:t>screen.fillTriangle</w:t>
       </w:r>
       <w:proofErr w:type="spellEnd"/>
-      <w:proofErr w:type="gramEnd"/>
       <w:r>
         <w:rPr>
           <w:lang w:val="en-GB"/>
@@ -1877,16 +1949,57 @@
       </w:r>
     </w:p>
     <w:p>
-      <w:r>
-        <w:t xml:space="preserve">Refaire à partir de </w:t>
-      </w:r>
-      <w:proofErr w:type="spellStart"/>
-      <w:r>
-        <w:t>drawTriangle</w:t>
-      </w:r>
-      <w:proofErr w:type="spellEnd"/>
-    </w:p>
-    <w:p/>
+      <w:pPr>
+        <w:rPr>
+          <w:lang w:val="en-GB"/>
+        </w:rPr>
+      </w:pPr>
+      <w:r>
+        <w:rPr>
+          <w:lang w:val="en-GB"/>
+        </w:rPr>
+        <w:t xml:space="preserve">void </w:t>
+      </w:r>
+      <w:proofErr w:type="spellStart"/>
+      <w:r>
+        <w:rPr>
+          <w:lang w:val="en-GB"/>
+        </w:rPr>
+        <w:t>al_draw_filled_triangle</w:t>
+      </w:r>
+      <w:proofErr w:type="spellEnd"/>
+      <w:r>
+        <w:rPr>
+          <w:lang w:val="en-GB"/>
+        </w:rPr>
+        <w:t xml:space="preserve">(float x1, float y1, float x2, float y2, float x3, float y3, ALLEGRO_COLOR </w:t>
+      </w:r>
+      <w:r>
+        <w:rPr>
+          <w:lang w:val="en-GB"/>
+        </w:rPr>
+        <w:t>COLOR</w:t>
+      </w:r>
+      <w:r>
+        <w:rPr>
+          <w:lang w:val="en-GB"/>
+        </w:rPr>
+        <w:t>)</w:t>
+      </w:r>
+      <w:r>
+        <w:rPr>
+          <w:lang w:val="en-GB"/>
+        </w:rPr>
+        <w:t>;</w:t>
+      </w:r>
+    </w:p>
+    <w:p>
+      <w:pPr>
+        <w:rPr>
+          <w:lang w:val="en-GB"/>
+        </w:rPr>
+      </w:pPr>
+    </w:p>
     <w:p>
       <w:pPr>
         <w:pStyle w:val="Paragraphedeliste"/>
@@ -1905,7 +2018,6 @@
         <w:t xml:space="preserve">void </w:t>
       </w:r>
       <w:proofErr w:type="spellStart"/>
-      <w:proofErr w:type="gramStart"/>
       <w:r>
         <w:rPr>
           <w:lang w:val="en-GB"/>
@@ -1920,7 +2032,6 @@
         <w:t>(</w:t>
       </w:r>
       <w:proofErr w:type="spellStart"/>
-      <w:proofErr w:type="gramEnd"/>
       <w:r>
         <w:rPr>
           <w:lang w:val="en-GB"/>
@@ -2022,7 +2133,6 @@
         </w:rPr>
       </w:pPr>
       <w:proofErr w:type="spellStart"/>
-      <w:proofErr w:type="gramStart"/>
       <w:r>
         <w:rPr>
           <w:lang w:val="en-GB"/>
@@ -2036,7 +2146,6 @@
         <w:t>.drawCircle</w:t>
       </w:r>
       <w:proofErr w:type="spellEnd"/>
-      <w:proofErr w:type="gramEnd"/>
       <w:r>
         <w:rPr>
           <w:lang w:val="en-GB"/>
@@ -2115,19 +2224,81 @@
       </w:r>
     </w:p>
     <w:p>
-      <w:r>
-        <w:t xml:space="preserve">Refaire à partir de </w:t>
-      </w:r>
-      <w:proofErr w:type="spellStart"/>
-      <w:r>
-        <w:t>d</w:t>
-      </w:r>
-      <w:r>
-        <w:t>rawPixel</w:t>
-      </w:r>
-      <w:proofErr w:type="spellEnd"/>
-    </w:p>
-    <w:p/>
+      <w:pPr>
+        <w:rPr>
+          <w:lang w:val="en-GB"/>
+        </w:rPr>
+      </w:pPr>
+      <w:r>
+        <w:rPr>
+          <w:lang w:val="en-GB"/>
+        </w:rPr>
+        <w:t xml:space="preserve">void </w:t>
+      </w:r>
+      <w:proofErr w:type="spellStart"/>
+      <w:r>
+        <w:rPr>
+          <w:lang w:val="en-GB"/>
+        </w:rPr>
+        <w:t>al_draw_circle</w:t>
+      </w:r>
+      <w:proofErr w:type="spellEnd"/>
+      <w:r>
+        <w:rPr>
+          <w:lang w:val="en-GB"/>
+        </w:rPr>
+        <w:t xml:space="preserve">(float x, float y, float r, ALLEGRO_COLOR </w:t>
+      </w:r>
+      <w:r>
+        <w:rPr>
+          <w:lang w:val="en-GB"/>
+        </w:rPr>
+        <w:t>COLOR</w:t>
+      </w:r>
+      <w:r>
+        <w:rPr>
+          <w:lang w:val="en-GB"/>
+        </w:rPr>
+        <w:t>,</w:t>
+      </w:r>
+      <w:r>
+        <w:rPr>
+          <w:lang w:val="en-GB"/>
+        </w:rPr>
+        <w:t xml:space="preserve"> </w:t>
+      </w:r>
+      <w:r>
+        <w:rPr>
+          <w:lang w:val="en-GB"/>
+        </w:rPr>
+        <w:t>float thickness</w:t>
+      </w:r>
+      <w:r>
+        <w:rPr>
+          <w:lang w:val="en-GB"/>
+        </w:rPr>
+        <w:t xml:space="preserve"> = 1</w:t>
+      </w:r>
+      <w:r>
+        <w:rPr>
+          <w:lang w:val="en-GB"/>
+        </w:rPr>
+        <w:t>)</w:t>
+      </w:r>
+      <w:r>
+        <w:rPr>
+          <w:lang w:val="en-GB"/>
+        </w:rPr>
+        <w:t>;</w:t>
+      </w:r>
+    </w:p>
+    <w:p>
+      <w:pPr>
+        <w:rPr>
+          <w:lang w:val="en-GB"/>
+        </w:rPr>
+      </w:pPr>
+    </w:p>
     <w:p>
       <w:pPr>
         <w:pStyle w:val="Paragraphedeliste"/>
@@ -2146,12 +2317,17 @@
         <w:t xml:space="preserve">void </w:t>
       </w:r>
       <w:proofErr w:type="spellStart"/>
-      <w:proofErr w:type="gramStart"/>
-      <w:r>
-        <w:rPr>
-          <w:lang w:val="en-GB"/>
-        </w:rPr>
-        <w:t>drawChar</w:t>
+      <w:r>
+        <w:rPr>
+          <w:lang w:val="en-GB"/>
+        </w:rPr>
+        <w:t>fill</w:t>
+      </w:r>
+      <w:r>
+        <w:rPr>
+          <w:lang w:val="en-GB"/>
+        </w:rPr>
+        <w:t>Circle</w:t>
       </w:r>
       <w:proofErr w:type="spellEnd"/>
       <w:r>
@@ -2161,7 +2337,6 @@
         <w:t>(</w:t>
       </w:r>
       <w:proofErr w:type="spellStart"/>
-      <w:proofErr w:type="gramEnd"/>
       <w:r>
         <w:rPr>
           <w:lang w:val="en-GB"/>
@@ -2221,57 +2396,48 @@
         <w:rPr>
           <w:lang w:val="en-GB"/>
         </w:rPr>
-        <w:t xml:space="preserve"> char c, </w:t>
-      </w:r>
-      <w:proofErr w:type="spellStart"/>
-      <w:r>
-        <w:rPr>
-          <w:lang w:val="en-GB"/>
-        </w:rPr>
-        <w:t>size_t</w:t>
-      </w:r>
-      <w:proofErr w:type="spellEnd"/>
-      <w:r>
-        <w:rPr>
-          <w:lang w:val="en-GB"/>
-        </w:rPr>
-        <w:t xml:space="preserve"> </w:t>
-      </w:r>
-      <w:proofErr w:type="spellStart"/>
-      <w:r>
-        <w:rPr>
-          <w:lang w:val="en-GB"/>
-        </w:rPr>
-        <w:t>t_size</w:t>
-      </w:r>
-      <w:proofErr w:type="spellEnd"/>
-      <w:r>
-        <w:rPr>
-          <w:lang w:val="en-GB"/>
-        </w:rPr>
-        <w:t>,</w:t>
-      </w:r>
-      <w:r>
-        <w:rPr>
-          <w:lang w:val="en-GB"/>
-        </w:rPr>
-        <w:t xml:space="preserve"> </w:t>
-      </w:r>
-      <w:r>
-        <w:rPr>
-          <w:lang w:val="en-GB"/>
-        </w:rPr>
-        <w:t>COLOR)</w:t>
-      </w:r>
-    </w:p>
-    <w:p>
-      <w:pPr>
-        <w:rPr>
-          <w:lang w:val="en-GB"/>
-        </w:rPr>
-      </w:pPr>
-      <w:proofErr w:type="spellStart"/>
-      <w:proofErr w:type="gramStart"/>
+        <w:t xml:space="preserve"> </w:t>
+      </w:r>
+      <w:proofErr w:type="spellStart"/>
+      <w:r>
+        <w:rPr>
+          <w:lang w:val="en-GB"/>
+        </w:rPr>
+        <w:t>size_t</w:t>
+      </w:r>
+      <w:proofErr w:type="spellEnd"/>
+      <w:r>
+        <w:rPr>
+          <w:lang w:val="en-GB"/>
+        </w:rPr>
+        <w:t xml:space="preserve"> r,</w:t>
+      </w:r>
+      <w:r>
+        <w:rPr>
+          <w:lang w:val="en-GB"/>
+        </w:rPr>
+        <w:t xml:space="preserve"> </w:t>
+      </w:r>
+      <w:r>
+        <w:rPr>
+          <w:lang w:val="en-GB"/>
+        </w:rPr>
+        <w:t>COLOR</w:t>
+      </w:r>
+      <w:r>
+        <w:rPr>
+          <w:lang w:val="en-GB"/>
+        </w:rPr>
+        <w:t>);</w:t>
+      </w:r>
+    </w:p>
+    <w:p>
+      <w:pPr>
+        <w:rPr>
+          <w:lang w:val="en-GB"/>
+        </w:rPr>
+      </w:pPr>
+      <w:proofErr w:type="spellStart"/>
       <w:r>
         <w:rPr>
           <w:lang w:val="en-GB"/>
@@ -2282,10 +2448,21 @@
         <w:rPr>
           <w:lang w:val="en-GB"/>
         </w:rPr>
-        <w:t>.setTextSize</w:t>
-      </w:r>
-      <w:proofErr w:type="spellEnd"/>
-      <w:proofErr w:type="gramEnd"/>
+        <w:t>.</w:t>
+      </w:r>
+      <w:r>
+        <w:rPr>
+          <w:lang w:val="en-GB"/>
+        </w:rPr>
+        <w:t>fill</w:t>
+      </w:r>
+      <w:r>
+        <w:rPr>
+          <w:lang w:val="en-GB"/>
+        </w:rPr>
+        <w:t>Circle</w:t>
+      </w:r>
+      <w:proofErr w:type="spellEnd"/>
       <w:r>
         <w:rPr>
           <w:lang w:val="en-GB"/>
@@ -2297,225 +2474,117 @@
         <w:rPr>
           <w:lang w:val="en-GB"/>
         </w:rPr>
-        <w:t>t_size</w:t>
-      </w:r>
-      <w:proofErr w:type="spellEnd"/>
-      <w:r>
-        <w:rPr>
-          <w:lang w:val="en-GB"/>
-        </w:rPr>
-        <w:t>);</w:t>
-      </w:r>
-      <w:r>
-        <w:rPr>
-          <w:lang w:val="en-GB"/>
-        </w:rPr>
-        <w:br/>
-      </w:r>
-      <w:proofErr w:type="spellStart"/>
-      <w:r>
-        <w:rPr>
-          <w:lang w:val="en-GB"/>
-        </w:rPr>
-        <w:t>screen</w:t>
-      </w:r>
-      <w:r>
-        <w:rPr>
-          <w:lang w:val="en-GB"/>
-        </w:rPr>
-        <w:t>.setTextColor</w:t>
-      </w:r>
-      <w:proofErr w:type="spellEnd"/>
-      <w:r>
-        <w:rPr>
-          <w:lang w:val="en-GB"/>
-        </w:rPr>
-        <w:t>(</w:t>
-      </w:r>
-      <w:r>
-        <w:rPr>
-          <w:lang w:val="en-GB"/>
-        </w:rPr>
-        <w:t>COLOR</w:t>
-      </w:r>
-      <w:r>
-        <w:rPr>
-          <w:lang w:val="en-GB"/>
-        </w:rPr>
-        <w:t>);</w:t>
-      </w:r>
-      <w:r>
-        <w:rPr>
-          <w:lang w:val="en-GB"/>
-        </w:rPr>
-        <w:br/>
-      </w:r>
-      <w:proofErr w:type="spellStart"/>
-      <w:r>
-        <w:rPr>
-          <w:lang w:val="en-GB"/>
-        </w:rPr>
-        <w:t>screen</w:t>
-      </w:r>
-      <w:r>
-        <w:rPr>
-          <w:lang w:val="en-GB"/>
-        </w:rPr>
-        <w:t>.setCursor</w:t>
-      </w:r>
-      <w:proofErr w:type="spellEnd"/>
-      <w:r>
-        <w:rPr>
-          <w:lang w:val="en-GB"/>
-        </w:rPr>
-        <w:t>(</w:t>
-      </w:r>
-      <w:r>
-        <w:rPr>
-          <w:lang w:val="en-GB"/>
-        </w:rPr>
-        <w:t xml:space="preserve">x </w:t>
-      </w:r>
-      <w:r>
-        <w:rPr>
-          <w:lang w:val="en-GB"/>
-        </w:rPr>
-        <w:t>,</w:t>
-      </w:r>
-      <w:r>
-        <w:rPr>
-          <w:lang w:val="en-GB"/>
-        </w:rPr>
-        <w:t>y</w:t>
-      </w:r>
-      <w:r>
-        <w:rPr>
-          <w:lang w:val="en-GB"/>
-        </w:rPr>
-        <w:t>);</w:t>
-      </w:r>
-      <w:r>
-        <w:rPr>
-          <w:lang w:val="en-GB"/>
-        </w:rPr>
-        <w:br/>
-      </w:r>
-      <w:proofErr w:type="spellStart"/>
-      <w:r>
-        <w:rPr>
-          <w:lang w:val="en-GB"/>
-        </w:rPr>
-        <w:t>screen</w:t>
-      </w:r>
-      <w:r>
-        <w:rPr>
-          <w:lang w:val="en-GB"/>
-        </w:rPr>
-        <w:t>.write</w:t>
-      </w:r>
-      <w:proofErr w:type="spellEnd"/>
-      <w:r>
-        <w:rPr>
-          <w:lang w:val="en-GB"/>
-        </w:rPr>
-        <w:t>(</w:t>
-      </w:r>
-      <w:r>
-        <w:rPr>
-          <w:lang w:val="en-GB"/>
-        </w:rPr>
-        <w:t>c</w:t>
-      </w:r>
-      <w:r>
-        <w:rPr>
-          <w:lang w:val="en-GB"/>
-        </w:rPr>
-        <w:t>);</w:t>
-      </w:r>
-      <w:bookmarkStart w:id="0" w:name="_GoBack"/>
-      <w:bookmarkEnd w:id="0"/>
-    </w:p>
-    <w:p>
-      <w:pPr>
-        <w:rPr>
-          <w:lang w:val="en-GB"/>
-        </w:rPr>
-      </w:pPr>
-      <w:proofErr w:type="spellStart"/>
-      <w:r>
-        <w:rPr>
-          <w:lang w:val="en-GB"/>
-        </w:rPr>
-        <w:t>al_draw_</w:t>
-      </w:r>
-      <w:proofErr w:type="gramStart"/>
-      <w:r>
-        <w:rPr>
-          <w:lang w:val="en-GB"/>
-        </w:rPr>
-        <w:t>text</w:t>
-      </w:r>
-      <w:proofErr w:type="spellEnd"/>
-      <w:r>
-        <w:rPr>
-          <w:lang w:val="en-GB"/>
-        </w:rPr>
-        <w:t>(</w:t>
-      </w:r>
-      <w:proofErr w:type="gramEnd"/>
-      <w:r>
-        <w:rPr>
-          <w:lang w:val="en-GB"/>
-        </w:rPr>
-        <w:t>font a determiner)</w:t>
-      </w:r>
+        <w:t>size_t</w:t>
+      </w:r>
+      <w:proofErr w:type="spellEnd"/>
+      <w:r>
+        <w:rPr>
+          <w:lang w:val="en-GB"/>
+        </w:rPr>
+        <w:t xml:space="preserve"> </w:t>
+      </w:r>
+      <w:proofErr w:type="spellStart"/>
+      <w:r>
+        <w:rPr>
+          <w:lang w:val="en-GB"/>
+        </w:rPr>
+        <w:t>coord_x</w:t>
+      </w:r>
+      <w:proofErr w:type="spellEnd"/>
       <w:r>
         <w:rPr>
           <w:lang w:val="en-GB"/>
         </w:rPr>
         <w:t xml:space="preserve">, </w:t>
       </w:r>
-      <w:r>
-        <w:rPr>
-          <w:lang w:val="en-GB"/>
-        </w:rPr>
-        <w:t>COLOR</w:t>
-      </w:r>
-      <w:r>
-        <w:rPr>
-          <w:lang w:val="en-GB"/>
-        </w:rPr>
-        <w:t xml:space="preserve">, x, y, </w:t>
-      </w:r>
-      <w:r>
-        <w:rPr>
-          <w:lang w:val="en-GB"/>
-        </w:rPr>
-        <w:t>0</w:t>
-      </w:r>
-      <w:r>
-        <w:rPr>
-          <w:lang w:val="en-GB"/>
-        </w:rPr>
-        <w:t>,</w:t>
-      </w:r>
-      <w:r>
-        <w:rPr>
-          <w:lang w:val="en-GB"/>
-        </w:rPr>
-        <w:t xml:space="preserve"> </w:t>
-      </w:r>
-      <w:r>
-        <w:rPr>
-          <w:lang w:val="en-GB"/>
-        </w:rPr>
-        <w:t>*c</w:t>
-      </w:r>
+      <w:proofErr w:type="spellStart"/>
+      <w:r>
+        <w:rPr>
+          <w:lang w:val="en-GB"/>
+        </w:rPr>
+        <w:t>size_t</w:t>
+      </w:r>
+      <w:proofErr w:type="spellEnd"/>
+      <w:r>
+        <w:rPr>
+          <w:lang w:val="en-GB"/>
+        </w:rPr>
+        <w:t xml:space="preserve"> </w:t>
+      </w:r>
+      <w:proofErr w:type="spellStart"/>
+      <w:r>
+        <w:rPr>
+          <w:lang w:val="en-GB"/>
+        </w:rPr>
+        <w:t>coord_y</w:t>
+      </w:r>
+      <w:proofErr w:type="spellEnd"/>
+      <w:r>
+        <w:rPr>
+          <w:lang w:val="en-GB"/>
+        </w:rPr>
+        <w:t xml:space="preserve">, </w:t>
+      </w:r>
+      <w:proofErr w:type="spellStart"/>
+      <w:r>
+        <w:rPr>
+          <w:lang w:val="en-GB"/>
+        </w:rPr>
+        <w:t>size_t</w:t>
+      </w:r>
+      <w:proofErr w:type="spellEnd"/>
+      <w:r>
+        <w:rPr>
+          <w:lang w:val="en-GB"/>
+        </w:rPr>
+        <w:t xml:space="preserve"> r, COLOR);</w:t>
+      </w:r>
+    </w:p>
+    <w:p>
+      <w:pPr>
+        <w:rPr>
+          <w:lang w:val="en-GB"/>
+        </w:rPr>
+      </w:pPr>
+      <w:r>
+        <w:rPr>
+          <w:lang w:val="en-GB"/>
+        </w:rPr>
+        <w:t xml:space="preserve">void </w:t>
+      </w:r>
+      <w:proofErr w:type="spellStart"/>
+      <w:r>
+        <w:rPr>
+          <w:lang w:val="en-GB"/>
+        </w:rPr>
+        <w:t>al_draw_filled_circle</w:t>
+      </w:r>
+      <w:proofErr w:type="spellEnd"/>
+      <w:r>
+        <w:rPr>
+          <w:lang w:val="en-GB"/>
+        </w:rPr>
+        <w:t xml:space="preserve">(float x, float y, float r, ALLEGRO_COLOR </w:t>
+      </w:r>
+      <w:proofErr w:type="spellStart"/>
+      <w:r>
+        <w:rPr>
+          <w:lang w:val="en-GB"/>
+        </w:rPr>
+        <w:t>color</w:t>
+      </w:r>
+      <w:proofErr w:type="spellEnd"/>
       <w:r>
         <w:rPr>
           <w:lang w:val="en-GB"/>
         </w:rPr>
         <w:t>)</w:t>
+      </w:r>
+      <w:r>
+        <w:rPr>
+          <w:lang w:val="en-GB"/>
+        </w:rPr>
+        <w:t>;</w:t>
       </w:r>
     </w:p>
     <w:p>
@@ -2547,6 +2616,718 @@
         <w:rPr>
           <w:lang w:val="en-GB"/>
         </w:rPr>
+        <w:t>drawChar</w:t>
+      </w:r>
+      <w:proofErr w:type="spellEnd"/>
+      <w:r>
+        <w:rPr>
+          <w:lang w:val="en-GB"/>
+        </w:rPr>
+        <w:t>(</w:t>
+      </w:r>
+      <w:proofErr w:type="spellStart"/>
+      <w:r>
+        <w:rPr>
+          <w:lang w:val="en-GB"/>
+        </w:rPr>
+        <w:t>size_t</w:t>
+      </w:r>
+      <w:proofErr w:type="spellEnd"/>
+      <w:r>
+        <w:rPr>
+          <w:lang w:val="en-GB"/>
+        </w:rPr>
+        <w:t xml:space="preserve"> </w:t>
+      </w:r>
+      <w:proofErr w:type="spellStart"/>
+      <w:r>
+        <w:rPr>
+          <w:lang w:val="en-GB"/>
+        </w:rPr>
+        <w:t>coord_x</w:t>
+      </w:r>
+      <w:proofErr w:type="spellEnd"/>
+      <w:r>
+        <w:rPr>
+          <w:lang w:val="en-GB"/>
+        </w:rPr>
+        <w:t xml:space="preserve">, </w:t>
+      </w:r>
+      <w:proofErr w:type="spellStart"/>
+      <w:r>
+        <w:rPr>
+          <w:lang w:val="en-GB"/>
+        </w:rPr>
+        <w:t>size_t</w:t>
+      </w:r>
+      <w:proofErr w:type="spellEnd"/>
+      <w:r>
+        <w:rPr>
+          <w:lang w:val="en-GB"/>
+        </w:rPr>
+        <w:t xml:space="preserve"> </w:t>
+      </w:r>
+      <w:proofErr w:type="spellStart"/>
+      <w:r>
+        <w:rPr>
+          <w:lang w:val="en-GB"/>
+        </w:rPr>
+        <w:t>coord_y</w:t>
+      </w:r>
+      <w:proofErr w:type="spellEnd"/>
+      <w:r>
+        <w:rPr>
+          <w:lang w:val="en-GB"/>
+        </w:rPr>
+        <w:t>,</w:t>
+      </w:r>
+      <w:r>
+        <w:rPr>
+          <w:lang w:val="en-GB"/>
+        </w:rPr>
+        <w:t xml:space="preserve"> char c, </w:t>
+      </w:r>
+      <w:proofErr w:type="spellStart"/>
+      <w:r>
+        <w:rPr>
+          <w:lang w:val="en-GB"/>
+        </w:rPr>
+        <w:t>size_t</w:t>
+      </w:r>
+      <w:proofErr w:type="spellEnd"/>
+      <w:r>
+        <w:rPr>
+          <w:lang w:val="en-GB"/>
+        </w:rPr>
+        <w:t xml:space="preserve"> </w:t>
+      </w:r>
+      <w:proofErr w:type="spellStart"/>
+      <w:r>
+        <w:rPr>
+          <w:lang w:val="en-GB"/>
+        </w:rPr>
+        <w:t>txt_size</w:t>
+      </w:r>
+      <w:proofErr w:type="spellEnd"/>
+      <w:r>
+        <w:rPr>
+          <w:lang w:val="en-GB"/>
+        </w:rPr>
+        <w:t>,</w:t>
+      </w:r>
+      <w:r>
+        <w:rPr>
+          <w:lang w:val="en-GB"/>
+        </w:rPr>
+        <w:t xml:space="preserve"> </w:t>
+      </w:r>
+      <w:r>
+        <w:rPr>
+          <w:lang w:val="en-GB"/>
+        </w:rPr>
+        <w:t>COLOR)</w:t>
+      </w:r>
+    </w:p>
+    <w:p>
+      <w:pPr>
+        <w:rPr>
+          <w:lang w:val="en-GB"/>
+        </w:rPr>
+      </w:pPr>
+      <w:proofErr w:type="spellStart"/>
+      <w:r>
+        <w:rPr>
+          <w:lang w:val="en-GB"/>
+        </w:rPr>
+        <w:t>screen</w:t>
+      </w:r>
+      <w:r>
+        <w:rPr>
+          <w:lang w:val="en-GB"/>
+        </w:rPr>
+        <w:t>.setTextSize</w:t>
+      </w:r>
+      <w:proofErr w:type="spellEnd"/>
+      <w:r>
+        <w:rPr>
+          <w:lang w:val="en-GB"/>
+        </w:rPr>
+        <w:t>(</w:t>
+      </w:r>
+      <w:proofErr w:type="spellStart"/>
+      <w:r>
+        <w:rPr>
+          <w:lang w:val="en-GB"/>
+        </w:rPr>
+        <w:t>txt_size</w:t>
+      </w:r>
+      <w:proofErr w:type="spellEnd"/>
+      <w:r>
+        <w:rPr>
+          <w:lang w:val="en-GB"/>
+        </w:rPr>
+        <w:t>);</w:t>
+      </w:r>
+      <w:r>
+        <w:rPr>
+          <w:lang w:val="en-GB"/>
+        </w:rPr>
+        <w:br/>
+      </w:r>
+      <w:proofErr w:type="spellStart"/>
+      <w:r>
+        <w:rPr>
+          <w:lang w:val="en-GB"/>
+        </w:rPr>
+        <w:t>screen</w:t>
+      </w:r>
+      <w:r>
+        <w:rPr>
+          <w:lang w:val="en-GB"/>
+        </w:rPr>
+        <w:t>.setTextColor</w:t>
+      </w:r>
+      <w:proofErr w:type="spellEnd"/>
+      <w:r>
+        <w:rPr>
+          <w:lang w:val="en-GB"/>
+        </w:rPr>
+        <w:t>(</w:t>
+      </w:r>
+      <w:r>
+        <w:rPr>
+          <w:lang w:val="en-GB"/>
+        </w:rPr>
+        <w:t>COLOR</w:t>
+      </w:r>
+      <w:r>
+        <w:rPr>
+          <w:lang w:val="en-GB"/>
+        </w:rPr>
+        <w:t>);</w:t>
+      </w:r>
+      <w:r>
+        <w:rPr>
+          <w:lang w:val="en-GB"/>
+        </w:rPr>
+        <w:br/>
+      </w:r>
+      <w:proofErr w:type="spellStart"/>
+      <w:r>
+        <w:rPr>
+          <w:lang w:val="en-GB"/>
+        </w:rPr>
+        <w:t>screen</w:t>
+      </w:r>
+      <w:r>
+        <w:rPr>
+          <w:lang w:val="en-GB"/>
+        </w:rPr>
+        <w:t>.setCursor</w:t>
+      </w:r>
+      <w:proofErr w:type="spellEnd"/>
+      <w:r>
+        <w:rPr>
+          <w:lang w:val="en-GB"/>
+        </w:rPr>
+        <w:t>(</w:t>
+      </w:r>
+      <w:r>
+        <w:rPr>
+          <w:lang w:val="en-GB"/>
+        </w:rPr>
+        <w:t xml:space="preserve">x </w:t>
+      </w:r>
+      <w:r>
+        <w:rPr>
+          <w:lang w:val="en-GB"/>
+        </w:rPr>
+        <w:t>,</w:t>
+      </w:r>
+      <w:r>
+        <w:rPr>
+          <w:lang w:val="en-GB"/>
+        </w:rPr>
+        <w:t>y</w:t>
+      </w:r>
+      <w:r>
+        <w:rPr>
+          <w:lang w:val="en-GB"/>
+        </w:rPr>
+        <w:t>);</w:t>
+      </w:r>
+      <w:r>
+        <w:rPr>
+          <w:lang w:val="en-GB"/>
+        </w:rPr>
+        <w:br/>
+      </w:r>
+      <w:proofErr w:type="spellStart"/>
+      <w:r>
+        <w:rPr>
+          <w:lang w:val="en-GB"/>
+        </w:rPr>
+        <w:t>screen</w:t>
+      </w:r>
+      <w:r>
+        <w:rPr>
+          <w:lang w:val="en-GB"/>
+        </w:rPr>
+        <w:t>.write</w:t>
+      </w:r>
+      <w:proofErr w:type="spellEnd"/>
+      <w:r>
+        <w:rPr>
+          <w:lang w:val="en-GB"/>
+        </w:rPr>
+        <w:t>(</w:t>
+      </w:r>
+      <w:r>
+        <w:rPr>
+          <w:lang w:val="en-GB"/>
+        </w:rPr>
+        <w:t>c</w:t>
+      </w:r>
+      <w:r>
+        <w:rPr>
+          <w:lang w:val="en-GB"/>
+        </w:rPr>
+        <w:t>);</w:t>
+      </w:r>
+    </w:p>
+    <w:p>
+      <w:pPr>
+        <w:rPr>
+          <w:lang w:val="en-GB"/>
+        </w:rPr>
+      </w:pPr>
+      <w:proofErr w:type="spellStart"/>
+      <w:r>
+        <w:rPr>
+          <w:lang w:val="en-GB"/>
+        </w:rPr>
+        <w:t>al_draw_text</w:t>
+      </w:r>
+      <w:proofErr w:type="spellEnd"/>
+      <w:r>
+        <w:rPr>
+          <w:lang w:val="en-GB"/>
+        </w:rPr>
+        <w:t>(</w:t>
+      </w:r>
+      <w:r>
+        <w:rPr>
+          <w:lang w:val="en-GB"/>
+        </w:rPr>
+        <w:t>font a determiner)</w:t>
+      </w:r>
+      <w:r>
+        <w:rPr>
+          <w:lang w:val="en-GB"/>
+        </w:rPr>
+        <w:t xml:space="preserve">, </w:t>
+      </w:r>
+      <w:r>
+        <w:rPr>
+          <w:lang w:val="en-GB"/>
+        </w:rPr>
+        <w:t>COLOR</w:t>
+      </w:r>
+      <w:r>
+        <w:rPr>
+          <w:lang w:val="en-GB"/>
+        </w:rPr>
+        <w:t xml:space="preserve">, x, y, </w:t>
+      </w:r>
+      <w:r>
+        <w:rPr>
+          <w:lang w:val="en-GB"/>
+        </w:rPr>
+        <w:t>0</w:t>
+      </w:r>
+      <w:r>
+        <w:rPr>
+          <w:lang w:val="en-GB"/>
+        </w:rPr>
+        <w:t>,</w:t>
+      </w:r>
+      <w:r>
+        <w:rPr>
+          <w:lang w:val="en-GB"/>
+        </w:rPr>
+        <w:t xml:space="preserve"> *c</w:t>
+      </w:r>
+      <w:r>
+        <w:rPr>
+          <w:lang w:val="en-GB"/>
+        </w:rPr>
+        <w:t>)</w:t>
+      </w:r>
+    </w:p>
+    <w:p>
+      <w:pPr>
+        <w:rPr>
+          <w:lang w:val="en-GB"/>
+        </w:rPr>
+      </w:pPr>
+    </w:p>
+    <w:p>
+      <w:pPr>
+        <w:pStyle w:val="Paragraphedeliste"/>
+        <w:numPr>
+          <w:ilvl w:val="0"/>
+          <w:numId w:val="2"/>
+        </w:numPr>
+        <w:rPr>
+          <w:lang w:val="en-GB"/>
+        </w:rPr>
+      </w:pPr>
+      <w:r>
+        <w:rPr>
+          <w:lang w:val="en-GB"/>
+        </w:rPr>
+        <w:t xml:space="preserve">void </w:t>
+      </w:r>
+      <w:proofErr w:type="spellStart"/>
+      <w:r>
+        <w:rPr>
+          <w:lang w:val="en-GB"/>
+        </w:rPr>
+        <w:t>drawString</w:t>
+      </w:r>
+      <w:proofErr w:type="spellEnd"/>
+      <w:r>
+        <w:rPr>
+          <w:lang w:val="en-GB"/>
+        </w:rPr>
+        <w:t>(</w:t>
+      </w:r>
+      <w:proofErr w:type="spellStart"/>
+      <w:r>
+        <w:rPr>
+          <w:lang w:val="en-GB"/>
+        </w:rPr>
+        <w:t>size_t</w:t>
+      </w:r>
+      <w:proofErr w:type="spellEnd"/>
+      <w:r>
+        <w:rPr>
+          <w:lang w:val="en-GB"/>
+        </w:rPr>
+        <w:t xml:space="preserve"> </w:t>
+      </w:r>
+      <w:proofErr w:type="spellStart"/>
+      <w:r>
+        <w:rPr>
+          <w:lang w:val="en-GB"/>
+        </w:rPr>
+        <w:t>coord_x</w:t>
+      </w:r>
+      <w:proofErr w:type="spellEnd"/>
+      <w:r>
+        <w:rPr>
+          <w:lang w:val="en-GB"/>
+        </w:rPr>
+        <w:t xml:space="preserve">, </w:t>
+      </w:r>
+      <w:proofErr w:type="spellStart"/>
+      <w:r>
+        <w:rPr>
+          <w:lang w:val="en-GB"/>
+        </w:rPr>
+        <w:t>size_t</w:t>
+      </w:r>
+      <w:proofErr w:type="spellEnd"/>
+      <w:r>
+        <w:rPr>
+          <w:lang w:val="en-GB"/>
+        </w:rPr>
+        <w:t xml:space="preserve"> </w:t>
+      </w:r>
+      <w:proofErr w:type="spellStart"/>
+      <w:r>
+        <w:rPr>
+          <w:lang w:val="en-GB"/>
+        </w:rPr>
+        <w:t>coord_y</w:t>
+      </w:r>
+      <w:proofErr w:type="spellEnd"/>
+      <w:r>
+        <w:rPr>
+          <w:lang w:val="en-GB"/>
+        </w:rPr>
+        <w:t>,</w:t>
+      </w:r>
+      <w:r>
+        <w:rPr>
+          <w:lang w:val="en-GB"/>
+        </w:rPr>
+        <w:t xml:space="preserve"> char* s, </w:t>
+      </w:r>
+      <w:proofErr w:type="spellStart"/>
+      <w:r>
+        <w:rPr>
+          <w:lang w:val="en-GB"/>
+        </w:rPr>
+        <w:t>size_t</w:t>
+      </w:r>
+      <w:proofErr w:type="spellEnd"/>
+      <w:r>
+        <w:rPr>
+          <w:lang w:val="en-GB"/>
+        </w:rPr>
+        <w:t xml:space="preserve"> </w:t>
+      </w:r>
+      <w:proofErr w:type="spellStart"/>
+      <w:r>
+        <w:rPr>
+          <w:lang w:val="en-GB"/>
+        </w:rPr>
+        <w:t>txt_size</w:t>
+      </w:r>
+      <w:proofErr w:type="spellEnd"/>
+      <w:r>
+        <w:rPr>
+          <w:lang w:val="en-GB"/>
+        </w:rPr>
+        <w:t>,</w:t>
+      </w:r>
+      <w:r>
+        <w:rPr>
+          <w:lang w:val="en-GB"/>
+        </w:rPr>
+        <w:t xml:space="preserve"> </w:t>
+      </w:r>
+      <w:r>
+        <w:rPr>
+          <w:lang w:val="en-GB"/>
+        </w:rPr>
+        <w:t>COLOR)</w:t>
+      </w:r>
+    </w:p>
+    <w:p>
+      <w:pPr>
+        <w:rPr>
+          <w:lang w:val="en-GB"/>
+        </w:rPr>
+      </w:pPr>
+      <w:proofErr w:type="spellStart"/>
+      <w:r>
+        <w:rPr>
+          <w:lang w:val="en-GB"/>
+        </w:rPr>
+        <w:t>screen.setTextSize</w:t>
+      </w:r>
+      <w:proofErr w:type="spellEnd"/>
+      <w:r>
+        <w:rPr>
+          <w:lang w:val="en-GB"/>
+        </w:rPr>
+        <w:t>(</w:t>
+      </w:r>
+      <w:proofErr w:type="spellStart"/>
+      <w:r>
+        <w:rPr>
+          <w:lang w:val="en-GB"/>
+        </w:rPr>
+        <w:t>t</w:t>
+      </w:r>
+      <w:r>
+        <w:rPr>
+          <w:lang w:val="en-GB"/>
+        </w:rPr>
+        <w:t>xt</w:t>
+      </w:r>
+      <w:r>
+        <w:rPr>
+          <w:lang w:val="en-GB"/>
+        </w:rPr>
+        <w:t>_size</w:t>
+      </w:r>
+      <w:proofErr w:type="spellEnd"/>
+      <w:r>
+        <w:rPr>
+          <w:lang w:val="en-GB"/>
+        </w:rPr>
+        <w:t>);</w:t>
+      </w:r>
+      <w:r>
+        <w:rPr>
+          <w:lang w:val="en-GB"/>
+        </w:rPr>
+        <w:br/>
+      </w:r>
+      <w:proofErr w:type="spellStart"/>
+      <w:r>
+        <w:rPr>
+          <w:lang w:val="en-GB"/>
+        </w:rPr>
+        <w:t>screen.setTextColor</w:t>
+      </w:r>
+      <w:proofErr w:type="spellEnd"/>
+      <w:r>
+        <w:rPr>
+          <w:lang w:val="en-GB"/>
+        </w:rPr>
+        <w:t>(COLOR);</w:t>
+      </w:r>
+      <w:r>
+        <w:rPr>
+          <w:lang w:val="en-GB"/>
+        </w:rPr>
+        <w:br/>
+      </w:r>
+      <w:proofErr w:type="spellStart"/>
+      <w:r>
+        <w:rPr>
+          <w:lang w:val="en-GB"/>
+        </w:rPr>
+        <w:t>screen.setCursor</w:t>
+      </w:r>
+      <w:proofErr w:type="spellEnd"/>
+      <w:r>
+        <w:rPr>
+          <w:lang w:val="en-GB"/>
+        </w:rPr>
+        <w:t>(x ,y);</w:t>
+      </w:r>
+      <w:r>
+        <w:rPr>
+          <w:lang w:val="en-GB"/>
+        </w:rPr>
+        <w:br/>
+      </w:r>
+      <w:proofErr w:type="spellStart"/>
+      <w:r>
+        <w:rPr>
+          <w:lang w:val="en-GB"/>
+        </w:rPr>
+        <w:t>screen.</w:t>
+      </w:r>
+      <w:r>
+        <w:rPr>
+          <w:lang w:val="en-GB"/>
+        </w:rPr>
+        <w:t>print</w:t>
+      </w:r>
+      <w:proofErr w:type="spellEnd"/>
+      <w:r>
+        <w:rPr>
+          <w:lang w:val="en-GB"/>
+        </w:rPr>
+        <w:t>(</w:t>
+      </w:r>
+      <w:r>
+        <w:rPr>
+          <w:lang w:val="en-GB"/>
+        </w:rPr>
+        <w:t>s</w:t>
+      </w:r>
+      <w:r>
+        <w:rPr>
+          <w:lang w:val="en-GB"/>
+        </w:rPr>
+        <w:t>);</w:t>
+      </w:r>
+    </w:p>
+    <w:p>
+      <w:pPr>
+        <w:rPr>
+          <w:lang w:val="en-GB"/>
+        </w:rPr>
+      </w:pPr>
+      <w:proofErr w:type="spellStart"/>
+      <w:r>
+        <w:rPr>
+          <w:lang w:val="en-GB"/>
+        </w:rPr>
+        <w:t>al_draw_text</w:t>
+      </w:r>
+      <w:proofErr w:type="spellEnd"/>
+      <w:r>
+        <w:rPr>
+          <w:lang w:val="en-GB"/>
+        </w:rPr>
+        <w:t>(</w:t>
+      </w:r>
+      <w:r>
+        <w:rPr>
+          <w:lang w:val="en-GB"/>
+        </w:rPr>
+        <w:t>font a determiner)</w:t>
+      </w:r>
+      <w:r>
+        <w:rPr>
+          <w:lang w:val="en-GB"/>
+        </w:rPr>
+        <w:t xml:space="preserve">, </w:t>
+      </w:r>
+      <w:r>
+        <w:rPr>
+          <w:lang w:val="en-GB"/>
+        </w:rPr>
+        <w:t>COLOR</w:t>
+      </w:r>
+      <w:r>
+        <w:rPr>
+          <w:lang w:val="en-GB"/>
+        </w:rPr>
+        <w:t xml:space="preserve">, x, y, </w:t>
+      </w:r>
+      <w:r>
+        <w:rPr>
+          <w:lang w:val="en-GB"/>
+        </w:rPr>
+        <w:t>0</w:t>
+      </w:r>
+      <w:r>
+        <w:rPr>
+          <w:lang w:val="en-GB"/>
+        </w:rPr>
+        <w:t>,</w:t>
+      </w:r>
+      <w:r>
+        <w:rPr>
+          <w:lang w:val="en-GB"/>
+        </w:rPr>
+        <w:t xml:space="preserve"> s</w:t>
+      </w:r>
+      <w:r>
+        <w:rPr>
+          <w:lang w:val="en-GB"/>
+        </w:rPr>
+        <w:t>)</w:t>
+      </w:r>
+    </w:p>
+    <w:p>
+      <w:pPr>
+        <w:rPr>
+          <w:lang w:val="en-GB"/>
+        </w:rPr>
+      </w:pPr>
+    </w:p>
+    <w:p>
+      <w:pPr>
+        <w:pStyle w:val="Paragraphedeliste"/>
+        <w:numPr>
+          <w:ilvl w:val="0"/>
+          <w:numId w:val="2"/>
+        </w:numPr>
+        <w:rPr>
+          <w:lang w:val="en-GB"/>
+        </w:rPr>
+      </w:pPr>
+      <w:r>
+        <w:rPr>
+          <w:lang w:val="en-GB"/>
+        </w:rPr>
+        <w:t xml:space="preserve">void </w:t>
+      </w:r>
+      <w:proofErr w:type="spellStart"/>
+      <w:r>
+        <w:rPr>
+          <w:lang w:val="en-GB"/>
+        </w:rPr>
         <w:t>drawBitmap</w:t>
       </w:r>
       <w:proofErr w:type="spellEnd"/>
@@ -2554,111 +3335,272 @@
         <w:rPr>
           <w:lang w:val="en-GB"/>
         </w:rPr>
-        <w:t>(icons[f][XPOS], icons[f][YPOS], bitmap, w, h, WHITE);</w:t>
-      </w:r>
-    </w:p>
-    <w:p>
-      <w:proofErr w:type="spellStart"/>
-      <w:proofErr w:type="gramStart"/>
-      <w:r>
-        <w:t>screen.drawBitmap</w:t>
-      </w:r>
-      <w:proofErr w:type="spellEnd"/>
-      <w:proofErr w:type="gramEnd"/>
-      <w:r>
-        <w:t>(int16_t x, int16_t y, uint8_t *bitmap, int16_t w, i</w:t>
-      </w:r>
-      <w:r>
-        <w:tab/>
-        <w:t xml:space="preserve">nt16_t h, uint16_t </w:t>
-      </w:r>
-      <w:proofErr w:type="spellStart"/>
-      <w:r>
+        <w:t>(</w:t>
+      </w:r>
+      <w:proofErr w:type="spellStart"/>
+      <w:r>
+        <w:rPr>
+          <w:lang w:val="en-GB"/>
+        </w:rPr>
+        <w:t>size_t</w:t>
+      </w:r>
+      <w:proofErr w:type="spellEnd"/>
+      <w:r>
+        <w:rPr>
+          <w:lang w:val="en-GB"/>
+        </w:rPr>
+        <w:t xml:space="preserve"> x, </w:t>
+      </w:r>
+      <w:proofErr w:type="spellStart"/>
+      <w:r>
+        <w:rPr>
+          <w:lang w:val="en-GB"/>
+        </w:rPr>
+        <w:t>size_t</w:t>
+      </w:r>
+      <w:proofErr w:type="spellEnd"/>
+      <w:r>
+        <w:rPr>
+          <w:lang w:val="en-GB"/>
+        </w:rPr>
+        <w:t xml:space="preserve"> y,</w:t>
+      </w:r>
+      <w:r>
+        <w:rPr>
+          <w:lang w:val="en-GB"/>
+        </w:rPr>
+        <w:t xml:space="preserve"> </w:t>
+      </w:r>
+      <w:r>
+        <w:rPr>
+          <w:rStyle w:val="pl-c1"/>
+          <w:lang w:val="en-GB"/>
+        </w:rPr>
+        <w:t>uint</w:t>
+      </w:r>
+      <w:r>
+        <w:rPr>
+          <w:rStyle w:val="pl-c1"/>
+          <w:lang w:val="en-GB"/>
+        </w:rPr>
+        <w:t>32</w:t>
+      </w:r>
+      <w:r>
+        <w:rPr>
+          <w:rStyle w:val="pl-c1"/>
+          <w:lang w:val="en-GB"/>
+        </w:rPr>
+        <w:t>_t</w:t>
+      </w:r>
+      <w:r>
+        <w:rPr>
+          <w:rStyle w:val="pl-c1"/>
+          <w:lang w:val="en-GB"/>
+        </w:rPr>
+        <w:t xml:space="preserve"> </w:t>
+      </w:r>
+      <w:r>
+        <w:rPr>
+          <w:lang w:val="en-GB"/>
+        </w:rPr>
+        <w:t>bitmap</w:t>
+      </w:r>
+      <w:r>
+        <w:rPr>
+          <w:lang w:val="en-GB"/>
+        </w:rPr>
+        <w:t>[]</w:t>
+      </w:r>
+      <w:r>
+        <w:rPr>
+          <w:lang w:val="en-GB"/>
+        </w:rPr>
+        <w:t>, w, h);</w:t>
+      </w:r>
+    </w:p>
+    <w:p>
+      <w:r>
+        <w:t xml:space="preserve">Refaire avec </w:t>
+      </w:r>
+      <w:proofErr w:type="spellStart"/>
+      <w:r>
+        <w:t>drawPixel</w:t>
+      </w:r>
+      <w:proofErr w:type="spellEnd"/>
+      <w:r>
+        <w:t>()</w:t>
+      </w:r>
+    </w:p>
+    <w:p>
+      <w:pPr>
+        <w:rPr>
+          <w:lang w:val="en-GB"/>
+        </w:rPr>
+      </w:pPr>
+      <w:proofErr w:type="spellStart"/>
+      <w:r>
+        <w:rPr>
+          <w:lang w:val="en-GB"/>
+        </w:rPr>
+        <w:t>Refaire</w:t>
+      </w:r>
+      <w:proofErr w:type="spellEnd"/>
+      <w:r>
+        <w:rPr>
+          <w:lang w:val="en-GB"/>
+        </w:rPr>
+        <w:t xml:space="preserve"> avec </w:t>
+      </w:r>
+      <w:proofErr w:type="spellStart"/>
+      <w:r>
+        <w:rPr>
+          <w:lang w:val="en-GB"/>
+        </w:rPr>
+        <w:t>drawPixel</w:t>
+      </w:r>
+      <w:proofErr w:type="spellEnd"/>
+      <w:r>
+        <w:rPr>
+          <w:lang w:val="en-GB"/>
+        </w:rPr>
+        <w:t>()</w:t>
+      </w:r>
+    </w:p>
+    <w:p>
+      <w:pPr>
+        <w:rPr>
+          <w:lang w:val="en-GB"/>
+        </w:rPr>
+      </w:pPr>
+    </w:p>
+    <w:p>
+      <w:pPr>
+        <w:pStyle w:val="Paragraphedeliste"/>
+        <w:numPr>
+          <w:ilvl w:val="0"/>
+          <w:numId w:val="2"/>
+        </w:numPr>
+        <w:rPr>
+          <w:lang w:val="en-GB"/>
+        </w:rPr>
+      </w:pPr>
+      <w:r>
+        <w:rPr>
+          <w:lang w:val="en-GB"/>
+        </w:rPr>
+        <w:t xml:space="preserve">void </w:t>
+      </w:r>
+      <w:proofErr w:type="spellStart"/>
+      <w:r>
+        <w:rPr>
+          <w:rStyle w:val="pl-en"/>
+          <w:lang w:val="en-GB"/>
+        </w:rPr>
+        <w:t>fillScreen</w:t>
+      </w:r>
+      <w:proofErr w:type="spellEnd"/>
+      <w:r>
+        <w:rPr>
+          <w:lang w:val="en-GB"/>
+        </w:rPr>
+        <w:t>(</w:t>
+      </w:r>
+      <w:r>
+        <w:rPr>
+          <w:rStyle w:val="pl-c1"/>
+          <w:lang w:val="en-GB"/>
+        </w:rPr>
+        <w:t>uint16_t</w:t>
+      </w:r>
+      <w:r>
+        <w:rPr>
+          <w:lang w:val="en-GB"/>
+        </w:rPr>
+        <w:t xml:space="preserve"> </w:t>
+      </w:r>
+      <w:r>
+        <w:rPr>
+          <w:lang w:val="en-GB"/>
+        </w:rPr>
+        <w:t>COLOR</w:t>
+      </w:r>
+      <w:r>
+        <w:rPr>
+          <w:lang w:val="en-GB"/>
+        </w:rPr>
+        <w:t>)</w:t>
+      </w:r>
+    </w:p>
+    <w:p>
+      <w:pPr>
+        <w:rPr>
+          <w:lang w:val="en-GB"/>
+        </w:rPr>
+      </w:pPr>
+      <w:proofErr w:type="spellStart"/>
+      <w:r>
+        <w:rPr>
+          <w:rStyle w:val="pl-en"/>
+          <w:lang w:val="en-GB"/>
+        </w:rPr>
+        <w:t>screen.fillScreen</w:t>
+      </w:r>
+      <w:proofErr w:type="spellEnd"/>
+      <w:r>
+        <w:rPr>
+          <w:lang w:val="en-GB"/>
+        </w:rPr>
+        <w:t>(</w:t>
+      </w:r>
+      <w:r>
+        <w:rPr>
+          <w:rStyle w:val="pl-c1"/>
+          <w:lang w:val="en-GB"/>
+        </w:rPr>
+        <w:t>uint16_t</w:t>
+      </w:r>
+      <w:r>
+        <w:rPr>
+          <w:lang w:val="en-GB"/>
+        </w:rPr>
+        <w:t xml:space="preserve"> </w:t>
+      </w:r>
+      <w:proofErr w:type="spellStart"/>
+      <w:r>
+        <w:rPr>
+          <w:lang w:val="en-GB"/>
+        </w:rPr>
         <w:t>color</w:t>
       </w:r>
       <w:proofErr w:type="spellEnd"/>
       <w:r>
-        <w:t>),</w:t>
-      </w:r>
-    </w:p>
-    <w:p>
-      <w:pPr>
-        <w:rPr>
-          <w:lang w:val="en-GB"/>
-        </w:rPr>
-      </w:pPr>
-      <w:r>
-        <w:rPr>
-          <w:lang w:val="en-GB"/>
-        </w:rPr>
-        <w:t xml:space="preserve">void </w:t>
-      </w:r>
-      <w:proofErr w:type="spellStart"/>
-      <w:r>
-        <w:rPr>
-          <w:lang w:val="en-GB"/>
-        </w:rPr>
-        <w:t>al_draw_</w:t>
-      </w:r>
-      <w:proofErr w:type="gramStart"/>
-      <w:r>
-        <w:rPr>
-          <w:lang w:val="en-GB"/>
-        </w:rPr>
-        <w:t>bitmap</w:t>
-      </w:r>
-      <w:proofErr w:type="spellEnd"/>
-      <w:r>
-        <w:rPr>
-          <w:lang w:val="en-GB"/>
-        </w:rPr>
-        <w:t>(</w:t>
-      </w:r>
-      <w:proofErr w:type="gramEnd"/>
-      <w:r>
-        <w:rPr>
-          <w:lang w:val="en-GB"/>
-        </w:rPr>
-        <w:t xml:space="preserve">ALLEGRO_BITMAP *bitmap, </w:t>
-      </w:r>
-      <w:r>
-        <w:rPr>
-          <w:lang w:val="en-GB"/>
-        </w:rPr>
-        <w:t>x</w:t>
-      </w:r>
-      <w:r>
-        <w:rPr>
-          <w:lang w:val="en-GB"/>
-        </w:rPr>
-        <w:t xml:space="preserve">, float </w:t>
-      </w:r>
-      <w:proofErr w:type="spellStart"/>
-      <w:r>
-        <w:rPr>
-          <w:lang w:val="en-GB"/>
-        </w:rPr>
-        <w:t>dy</w:t>
-      </w:r>
-      <w:proofErr w:type="spellEnd"/>
-      <w:r>
-        <w:rPr>
-          <w:lang w:val="en-GB"/>
-        </w:rPr>
-        <w:t xml:space="preserve">, </w:t>
-      </w:r>
-      <w:r>
-        <w:rPr>
-          <w:lang w:val="en-GB"/>
-        </w:rPr>
-        <w:t>0</w:t>
-      </w:r>
-      <w:r>
         <w:rPr>
           <w:lang w:val="en-GB"/>
         </w:rPr>
         <w:t>)</w:t>
       </w:r>
+    </w:p>
+    <w:p>
+      <w:pPr>
+        <w:rPr>
+          <w:lang w:val="en-GB"/>
+        </w:rPr>
+      </w:pPr>
+      <w:r>
+        <w:rPr>
+          <w:lang w:val="en-GB"/>
+        </w:rPr>
+        <w:t>JE SAIS AP</w:t>
+      </w:r>
+    </w:p>
+    <w:p>
+      <w:pPr>
+        <w:rPr>
+          <w:lang w:val="en-GB"/>
+        </w:rPr>
+      </w:pPr>
+      <w:bookmarkStart w:id="0" w:name="_GoBack"/>
+      <w:bookmarkEnd w:id="0"/>
     </w:p>
     <w:sectPr>
       <w:pgSz w:w="11906" w:h="16838"/>
@@ -3302,6 +4244,7 @@
   <w:style w:type="paragraph" w:default="1" w:styleId="Normal">
     <w:name w:val="Normal"/>
     <w:qFormat/>
+    <w:rsid w:val="007B3D14"/>
   </w:style>
   <w:style w:type="character" w:default="1" w:styleId="Policepardfaut">
     <w:name w:val="Default Paragraph Font"/>
@@ -3414,6 +4357,16 @@
       <w:color w:val="0563C1" w:themeColor="hyperlink"/>
       <w:u w:val="single"/>
     </w:rPr>
+  </w:style>
+  <w:style w:type="character" w:customStyle="1" w:styleId="pl-c1">
+    <w:name w:val="pl-c1"/>
+    <w:basedOn w:val="Policepardfaut"/>
+    <w:rsid w:val="007B3D14"/>
+  </w:style>
+  <w:style w:type="character" w:customStyle="1" w:styleId="pl-en">
+    <w:name w:val="pl-en"/>
+    <w:basedOn w:val="Policepardfaut"/>
+    <w:rsid w:val="007B3D14"/>
   </w:style>
 </w:styles>
 </file>

</xml_diff>